<commit_message>
Laboratorios -> lab06 completed
</commit_message>
<xml_diff>
--- a/Laboratorios/lab06/lab06.docx
+++ b/Laboratorios/lab06/lab06.docx
@@ -191,19 +191,63 @@
         <w:rPr>
           <w:lang w:val="es-MX"/>
         </w:rPr>
-        <w:t>con el mensaje: “Opción … en</w:t>
-      </w:r>
-      <w:r>
-        <w:rPr>
-          <w:lang w:val="es-MX"/>
-        </w:rPr>
-        <w:t xml:space="preserve"> </w:t>
-      </w:r>
-      <w:r>
-        <w:rPr>
-          <w:lang w:val="es-MX"/>
-        </w:rPr>
-        <w:t>construcción”. Los métodos de entrada salida deben tener un parámetro File.</w:t>
+        <w:t>con el mensaje: “Opción … en construcción”. Los métodos de entrada salida deben tener un parámetro File.</w:t>
+      </w:r>
+    </w:p>
+    <w:p>
+      <w:pPr>
+        <w:pStyle w:val="Prrafodelista"/>
+        <w:ind w:left="1440"/>
+        <w:rPr>
+          <w:lang w:val="es-MX"/>
+        </w:rPr>
+      </w:pPr>
+    </w:p>
+    <w:p>
+      <w:pPr>
+        <w:pStyle w:val="Prrafodelista"/>
+        <w:ind w:left="1440"/>
+        <w:jc w:val="center"/>
+        <w:rPr>
+          <w:lang w:val="es-MX"/>
+        </w:rPr>
+      </w:pPr>
+      <w:r>
+        <w:drawing>
+          <wp:inline distT="0" distB="0" distL="0" distR="0" wp14:anchorId="116A47A2" wp14:editId="703001C1">
+            <wp:extent cx="3448050" cy="1716689"/>
+            <wp:effectExtent l="0" t="0" r="0" b="0"/>
+            <wp:docPr id="1" name="Imagen 1"/>
+            <wp:cNvGraphicFramePr>
+              <a:graphicFrameLocks xmlns:a="http://schemas.openxmlformats.org/drawingml/2006/main" noChangeAspect="1"/>
+            </wp:cNvGraphicFramePr>
+            <a:graphic xmlns:a="http://schemas.openxmlformats.org/drawingml/2006/main">
+              <a:graphicData uri="http://schemas.openxmlformats.org/drawingml/2006/picture">
+                <pic:pic xmlns:pic="http://schemas.openxmlformats.org/drawingml/2006/picture">
+                  <pic:nvPicPr>
+                    <pic:cNvPr id="1" name=""/>
+                    <pic:cNvPicPr/>
+                  </pic:nvPicPr>
+                  <pic:blipFill>
+                    <a:blip r:embed="rId5"/>
+                    <a:stretch>
+                      <a:fillRect/>
+                    </a:stretch>
+                  </pic:blipFill>
+                  <pic:spPr>
+                    <a:xfrm>
+                      <a:off x="0" y="0"/>
+                      <a:ext cx="3458432" cy="1721858"/>
+                    </a:xfrm>
+                    <a:prstGeom prst="rect">
+                      <a:avLst/>
+                    </a:prstGeom>
+                  </pic:spPr>
+                </pic:pic>
+              </a:graphicData>
+            </a:graphic>
+          </wp:inline>
+        </w:drawing>
       </w:r>
     </w:p>
     <w:p>
@@ -238,7 +282,7 @@
         <w:rPr>
           <w:lang w:val="es-MX"/>
         </w:rPr>
-        <w:t xml:space="preserve"> Construyan un menú barra que ofrezca, además de las opciones básicas deentrada-salida, las opciones estándar de iniciar y salir. Para esto creen el método</w:t>
+        <w:t xml:space="preserve"> Construyan un menú barra que ofrezca, además de las opciones básicas de</w:t>
       </w:r>
       <w:r>
         <w:rPr>
@@ -248,6 +292,12 @@
       </w:r>
       <w:r>
         <w:rPr>
+          <w:lang w:val="es-MX"/>
+        </w:rPr>
+        <w:t xml:space="preserve">entrada-salida, las opciones estándar de iniciar y salir. Para esto creen el método </w:t>
+      </w:r>
+      <w:r>
+        <w:rPr>
           <w:color w:val="4472C4" w:themeColor="accent1"/>
           <w:lang w:val="es-MX"/>
         </w:rPr>
@@ -257,21 +307,159 @@
         <w:rPr>
           <w:lang w:val="es-MX"/>
         </w:rPr>
-        <w:t>. Capturen la pantalla correspondiente.</w:t>
-      </w:r>
-      <w:r>
-        <w:rPr>
-          <w:lang w:val="es-MX"/>
-        </w:rPr>
-        <w:t xml:space="preserve"> </w:t>
-      </w:r>
-    </w:p>
-    <w:p>
-      <w:pPr>
-        <w:pStyle w:val="Prrafodelista"/>
+        <w:t xml:space="preserve">. Capturen la pantalla correspondiente. </w:t>
+      </w:r>
+    </w:p>
+    <w:p>
+      <w:pPr>
+        <w:pStyle w:val="Prrafodelista"/>
+        <w:ind w:left="1440"/>
         <w:rPr>
           <w:b/>
           <w:bCs/>
+          <w:lang w:val="es-MX"/>
+        </w:rPr>
+      </w:pPr>
+    </w:p>
+    <w:p>
+      <w:pPr>
+        <w:pStyle w:val="Prrafodelista"/>
+        <w:ind w:left="1440"/>
+        <w:jc w:val="center"/>
+        <w:rPr>
+          <w:lang w:val="es-MX"/>
+        </w:rPr>
+      </w:pPr>
+      <w:r>
+        <w:rPr>
+          <w:lang w:val="es-MX"/>
+        </w:rPr>
+        <w:drawing>
+          <wp:inline distT="0" distB="0" distL="0" distR="0" wp14:anchorId="34806BE5" wp14:editId="0C4FACF9">
+            <wp:extent cx="2286000" cy="2461247"/>
+            <wp:effectExtent l="0" t="0" r="0" b="0"/>
+            <wp:docPr id="3" name="Imagen 3"/>
+            <wp:cNvGraphicFramePr>
+              <a:graphicFrameLocks xmlns:a="http://schemas.openxmlformats.org/drawingml/2006/main" noChangeAspect="1"/>
+            </wp:cNvGraphicFramePr>
+            <a:graphic xmlns:a="http://schemas.openxmlformats.org/drawingml/2006/main">
+              <a:graphicData uri="http://schemas.openxmlformats.org/drawingml/2006/picture">
+                <pic:pic xmlns:pic="http://schemas.openxmlformats.org/drawingml/2006/picture">
+                  <pic:nvPicPr>
+                    <pic:cNvPr id="0" name="Picture 1"/>
+                    <pic:cNvPicPr>
+                      <a:picLocks noChangeAspect="1" noChangeArrowheads="1"/>
+                    </pic:cNvPicPr>
+                  </pic:nvPicPr>
+                  <pic:blipFill>
+                    <a:blip r:embed="rId6" cstate="print">
+                      <a:extLst>
+                        <a:ext uri="{28A0092B-C50C-407E-A947-70E740481C1C}">
+                          <a14:useLocalDpi xmlns:a14="http://schemas.microsoft.com/office/drawing/2010/main" val="0"/>
+                        </a:ext>
+                      </a:extLst>
+                    </a:blip>
+                    <a:srcRect/>
+                    <a:stretch>
+                      <a:fillRect/>
+                    </a:stretch>
+                  </pic:blipFill>
+                  <pic:spPr bwMode="auto">
+                    <a:xfrm>
+                      <a:off x="0" y="0"/>
+                      <a:ext cx="2312997" cy="2490313"/>
+                    </a:xfrm>
+                    <a:prstGeom prst="rect">
+                      <a:avLst/>
+                    </a:prstGeom>
+                    <a:noFill/>
+                    <a:ln>
+                      <a:noFill/>
+                    </a:ln>
+                  </pic:spPr>
+                </pic:pic>
+              </a:graphicData>
+            </a:graphic>
+          </wp:inline>
+        </w:drawing>
+      </w:r>
+      <w:r>
+        <w:rPr>
+          <w:lang w:val="es-MX"/>
+        </w:rPr>
+        <w:t xml:space="preserve">   </w:t>
+      </w:r>
+      <w:r>
+        <w:rPr>
+          <w:lang w:val="es-MX"/>
+        </w:rPr>
+        <w:drawing>
+          <wp:inline distT="0" distB="0" distL="0" distR="0" wp14:anchorId="70D6DE45" wp14:editId="1171C02A">
+            <wp:extent cx="2308002" cy="2476500"/>
+            <wp:effectExtent l="0" t="0" r="0" b="0"/>
+            <wp:docPr id="4" name="Imagen 4"/>
+            <wp:cNvGraphicFramePr>
+              <a:graphicFrameLocks xmlns:a="http://schemas.openxmlformats.org/drawingml/2006/main" noChangeAspect="1"/>
+            </wp:cNvGraphicFramePr>
+            <a:graphic xmlns:a="http://schemas.openxmlformats.org/drawingml/2006/main">
+              <a:graphicData uri="http://schemas.openxmlformats.org/drawingml/2006/picture">
+                <pic:pic xmlns:pic="http://schemas.openxmlformats.org/drawingml/2006/picture">
+                  <pic:nvPicPr>
+                    <pic:cNvPr id="0" name="Picture 2"/>
+                    <pic:cNvPicPr>
+                      <a:picLocks noChangeAspect="1" noChangeArrowheads="1"/>
+                    </pic:cNvPicPr>
+                  </pic:nvPicPr>
+                  <pic:blipFill>
+                    <a:blip r:embed="rId7" cstate="print">
+                      <a:extLst>
+                        <a:ext uri="{28A0092B-C50C-407E-A947-70E740481C1C}">
+                          <a14:useLocalDpi xmlns:a14="http://schemas.microsoft.com/office/drawing/2010/main" val="0"/>
+                        </a:ext>
+                      </a:extLst>
+                    </a:blip>
+                    <a:srcRect/>
+                    <a:stretch>
+                      <a:fillRect/>
+                    </a:stretch>
+                  </pic:blipFill>
+                  <pic:spPr bwMode="auto">
+                    <a:xfrm>
+                      <a:off x="0" y="0"/>
+                      <a:ext cx="2378178" cy="2551799"/>
+                    </a:xfrm>
+                    <a:prstGeom prst="rect">
+                      <a:avLst/>
+                    </a:prstGeom>
+                    <a:noFill/>
+                    <a:ln>
+                      <a:noFill/>
+                    </a:ln>
+                  </pic:spPr>
+                </pic:pic>
+              </a:graphicData>
+            </a:graphic>
+          </wp:inline>
+        </w:drawing>
+      </w:r>
+    </w:p>
+    <w:p>
+      <w:pPr>
+        <w:pStyle w:val="Prrafodelista"/>
+        <w:rPr>
+          <w:b/>
+          <w:bCs/>
+          <w:lang w:val="es-MX"/>
+        </w:rPr>
+      </w:pPr>
+    </w:p>
+    <w:p>
+      <w:pPr>
+        <w:pStyle w:val="Prrafodelista"/>
+        <w:rPr>
+          <w:b/>
+          <w:bCs/>
+          <w:u w:val="single"/>
           <w:lang w:val="es-MX"/>
         </w:rPr>
       </w:pPr>
@@ -293,13 +481,54 @@
           <w:bCs/>
           <w:lang w:val="es-MX"/>
         </w:rPr>
+        <w:lastRenderedPageBreak/>
         <w:t>CONTROLADOR:</w:t>
       </w:r>
       <w:r>
         <w:rPr>
           <w:lang w:val="es-MX"/>
         </w:rPr>
-        <w:t xml:space="preserve"> Construyan los controladores correspondientes a estas acciones. Para</w:t>
+        <w:t xml:space="preserve"> Construyan los controladores correspondientes a estas acciones. Para esto creen el método </w:t>
+      </w:r>
+      <w:r>
+        <w:rPr>
+          <w:color w:val="4472C4" w:themeColor="accent1"/>
+          <w:lang w:val="es-MX"/>
+        </w:rPr>
+        <w:t xml:space="preserve">prepareAccionesMenu </w:t>
+      </w:r>
+      <w:r>
+        <w:rPr>
+          <w:lang w:val="es-MX"/>
+        </w:rPr>
+        <w:t xml:space="preserve">y los métodos base del controlador ( </w:t>
+      </w:r>
+      <w:r>
+        <w:rPr>
+          <w:color w:val="4472C4" w:themeColor="accent1"/>
+          <w:lang w:val="es-MX"/>
+        </w:rPr>
+        <w:t>opcionSalv</w:t>
+      </w:r>
+      <w:r>
+        <w:rPr>
+          <w:color w:val="4472C4" w:themeColor="accent1"/>
+          <w:lang w:val="es-MX"/>
+        </w:rPr>
+        <w:t>a</w:t>
+      </w:r>
+      <w:r>
+        <w:rPr>
+          <w:color w:val="4472C4" w:themeColor="accent1"/>
+          <w:lang w:val="es-MX"/>
+        </w:rPr>
+        <w:t>r</w:t>
+      </w:r>
+      <w:r>
+        <w:rPr>
+          <w:lang w:val="es-MX"/>
+        </w:rPr>
+        <w:t>,</w:t>
       </w:r>
       <w:r>
         <w:rPr>
@@ -309,131 +538,61 @@
       </w:r>
       <w:r>
         <w:rPr>
-          <w:lang w:val="es-MX"/>
-        </w:rPr>
-        <w:t xml:space="preserve">esto creen el método </w:t>
-      </w:r>
-      <w:r>
-        <w:rPr>
           <w:color w:val="4472C4" w:themeColor="accent1"/>
           <w:lang w:val="es-MX"/>
         </w:rPr>
-        <w:t xml:space="preserve">prepareAccionesMenu </w:t>
-      </w:r>
-      <w:r>
-        <w:rPr>
-          <w:lang w:val="es-MX"/>
-        </w:rPr>
-        <w:t>y los métodos base del controlador</w:t>
-      </w:r>
-      <w:r>
-        <w:rPr>
-          <w:lang w:val="es-MX"/>
-        </w:rPr>
-        <w:t xml:space="preserve"> </w:t>
-      </w:r>
-      <w:r>
-        <w:rPr>
-          <w:lang w:val="es-MX"/>
-        </w:rPr>
-        <w:t xml:space="preserve">( </w:t>
+        <w:t>opcionAbir</w:t>
+      </w:r>
+      <w:r>
+        <w:rPr>
+          <w:lang w:val="es-MX"/>
+        </w:rPr>
+        <w:t xml:space="preserve">, </w:t>
       </w:r>
       <w:r>
         <w:rPr>
           <w:color w:val="4472C4" w:themeColor="accent1"/>
           <w:lang w:val="es-MX"/>
         </w:rPr>
-        <w:t>opcionSalv</w:t>
+        <w:t>opcionExportar</w:t>
+      </w:r>
+      <w:r>
+        <w:rPr>
+          <w:lang w:val="es-MX"/>
+        </w:rPr>
+        <w:t xml:space="preserve">, </w:t>
       </w:r>
       <w:r>
         <w:rPr>
           <w:color w:val="4472C4" w:themeColor="accent1"/>
           <w:lang w:val="es-MX"/>
         </w:rPr>
-        <w:t>a</w:t>
+        <w:t>opcionImportar</w:t>
+      </w:r>
+      <w:r>
+        <w:rPr>
+          <w:lang w:val="es-MX"/>
+        </w:rPr>
+        <w:t xml:space="preserve">, </w:t>
       </w:r>
       <w:r>
         <w:rPr>
           <w:color w:val="4472C4" w:themeColor="accent1"/>
           <w:lang w:val="es-MX"/>
         </w:rPr>
-        <w:t>r</w:t>
-      </w:r>
-      <w:r>
-        <w:rPr>
-          <w:lang w:val="es-MX"/>
-        </w:rPr>
-        <w:t>,</w:t>
-      </w:r>
-      <w:r>
-        <w:rPr>
-          <w:lang w:val="es-MX"/>
-        </w:rPr>
-        <w:t xml:space="preserve"> </w:t>
+        <w:t>opcionIniciar</w:t>
+      </w:r>
+      <w:r>
+        <w:rPr>
+          <w:lang w:val="es-MX"/>
+        </w:rPr>
+        <w:t xml:space="preserve">, </w:t>
       </w:r>
       <w:r>
         <w:rPr>
           <w:color w:val="4472C4" w:themeColor="accent1"/>
           <w:lang w:val="es-MX"/>
         </w:rPr>
-        <w:t>opcionAbir</w:t>
-      </w:r>
-      <w:r>
-        <w:rPr>
-          <w:lang w:val="es-MX"/>
-        </w:rPr>
-        <w:t xml:space="preserve">, </w:t>
-      </w:r>
-      <w:r>
-        <w:rPr>
-          <w:color w:val="4472C4" w:themeColor="accent1"/>
-          <w:lang w:val="es-MX"/>
-        </w:rPr>
-        <w:t>opcionExportar</w:t>
-      </w:r>
-      <w:r>
-        <w:rPr>
-          <w:lang w:val="es-MX"/>
-        </w:rPr>
-        <w:t xml:space="preserve">, </w:t>
-      </w:r>
-      <w:r>
-        <w:rPr>
-          <w:color w:val="4472C4" w:themeColor="accent1"/>
-          <w:lang w:val="es-MX"/>
-        </w:rPr>
-        <w:t>opcionImportar</w:t>
-      </w:r>
-      <w:r>
-        <w:rPr>
-          <w:lang w:val="es-MX"/>
-        </w:rPr>
-        <w:t xml:space="preserve">, </w:t>
-      </w:r>
-      <w:r>
-        <w:rPr>
-          <w:color w:val="4472C4" w:themeColor="accent1"/>
-          <w:lang w:val="es-MX"/>
-        </w:rPr>
-        <w:t>opcionIniciar</w:t>
-      </w:r>
-      <w:r>
-        <w:rPr>
-          <w:lang w:val="es-MX"/>
-        </w:rPr>
-        <w:t>,</w:t>
-      </w:r>
-      <w:r>
-        <w:rPr>
-          <w:lang w:val="es-MX"/>
-        </w:rPr>
-        <w:t xml:space="preserve"> </w:t>
-      </w:r>
-      <w:r>
-        <w:rPr>
-          <w:color w:val="4472C4" w:themeColor="accent1"/>
-          <w:lang w:val="es-MX"/>
-        </w:rPr>
         <w:t>opcionCerrar</w:t>
       </w:r>
       <w:r>
@@ -452,19 +611,108 @@
         <w:rPr>
           <w:lang w:val="es-MX"/>
         </w:rPr>
-        <w:t xml:space="preserve"> Estos últimos métodos, por ahora, sólo deben llaman directamente el</w:t>
-      </w:r>
-      <w:r>
-        <w:rPr>
-          <w:lang w:val="es-MX"/>
-        </w:rPr>
-        <w:t xml:space="preserve"> </w:t>
-      </w:r>
-      <w:r>
-        <w:rPr>
-          <w:lang w:val="es-MX"/>
-        </w:rPr>
-        <w:t>método correspondiente de la capa de aplicación. Capturen una pantalla significativa.</w:t>
+        <w:t xml:space="preserve"> Estos últimos métodos, por ahora, sólo deben llaman directamente el método correspondiente de la capa de aplicación. Capturen una pantalla significativa.</w:t>
+      </w:r>
+    </w:p>
+    <w:p>
+      <w:pPr>
+        <w:pStyle w:val="Prrafodelista"/>
+        <w:ind w:left="1440"/>
+        <w:rPr>
+          <w:b/>
+          <w:bCs/>
+          <w:lang w:val="es-MX"/>
+        </w:rPr>
+      </w:pPr>
+    </w:p>
+    <w:p>
+      <w:pPr>
+        <w:pStyle w:val="Prrafodelista"/>
+        <w:ind w:left="1440"/>
+        <w:jc w:val="center"/>
+        <w:rPr>
+          <w:lang w:val="es-MX"/>
+        </w:rPr>
+      </w:pPr>
+      <w:r>
+        <w:drawing>
+          <wp:inline distT="0" distB="0" distL="0" distR="0" wp14:anchorId="4E2EFDA2" wp14:editId="1366EDD6">
+            <wp:extent cx="2284837" cy="2438400"/>
+            <wp:effectExtent l="0" t="0" r="1270" b="0"/>
+            <wp:docPr id="5" name="Imagen 5"/>
+            <wp:cNvGraphicFramePr>
+              <a:graphicFrameLocks xmlns:a="http://schemas.openxmlformats.org/drawingml/2006/main" noChangeAspect="1"/>
+            </wp:cNvGraphicFramePr>
+            <a:graphic xmlns:a="http://schemas.openxmlformats.org/drawingml/2006/main">
+              <a:graphicData uri="http://schemas.openxmlformats.org/drawingml/2006/picture">
+                <pic:pic xmlns:pic="http://schemas.openxmlformats.org/drawingml/2006/picture">
+                  <pic:nvPicPr>
+                    <pic:cNvPr id="1" name=""/>
+                    <pic:cNvPicPr/>
+                  </pic:nvPicPr>
+                  <pic:blipFill>
+                    <a:blip r:embed="rId8"/>
+                    <a:stretch>
+                      <a:fillRect/>
+                    </a:stretch>
+                  </pic:blipFill>
+                  <pic:spPr>
+                    <a:xfrm>
+                      <a:off x="0" y="0"/>
+                      <a:ext cx="2300779" cy="2455413"/>
+                    </a:xfrm>
+                    <a:prstGeom prst="rect">
+                      <a:avLst/>
+                    </a:prstGeom>
+                  </pic:spPr>
+                </pic:pic>
+              </a:graphicData>
+            </a:graphic>
+          </wp:inline>
+        </w:drawing>
+      </w:r>
+      <w:r>
+        <w:rPr>
+          <w:lang w:val="es-MX"/>
+        </w:rPr>
+        <w:t xml:space="preserve">  </w:t>
+      </w:r>
+      <w:r>
+        <w:drawing>
+          <wp:inline distT="0" distB="0" distL="0" distR="0" wp14:anchorId="499D0EAF" wp14:editId="209ECC91">
+            <wp:extent cx="2305050" cy="2447974"/>
+            <wp:effectExtent l="0" t="0" r="0" b="9525"/>
+            <wp:docPr id="6" name="Imagen 6"/>
+            <wp:cNvGraphicFramePr>
+              <a:graphicFrameLocks xmlns:a="http://schemas.openxmlformats.org/drawingml/2006/main" noChangeAspect="1"/>
+            </wp:cNvGraphicFramePr>
+            <a:graphic xmlns:a="http://schemas.openxmlformats.org/drawingml/2006/main">
+              <a:graphicData uri="http://schemas.openxmlformats.org/drawingml/2006/picture">
+                <pic:pic xmlns:pic="http://schemas.openxmlformats.org/drawingml/2006/picture">
+                  <pic:nvPicPr>
+                    <pic:cNvPr id="1" name=""/>
+                    <pic:cNvPicPr/>
+                  </pic:nvPicPr>
+                  <pic:blipFill>
+                    <a:blip r:embed="rId9"/>
+                    <a:stretch>
+                      <a:fillRect/>
+                    </a:stretch>
+                  </pic:blipFill>
+                  <pic:spPr>
+                    <a:xfrm>
+                      <a:off x="0" y="0"/>
+                      <a:ext cx="2325906" cy="2470123"/>
+                    </a:xfrm>
+                    <a:prstGeom prst="rect">
+                      <a:avLst/>
+                    </a:prstGeom>
+                  </pic:spPr>
+                </pic:pic>
+              </a:graphicData>
+            </a:graphic>
+          </wp:inline>
+        </w:drawing>
       </w:r>
     </w:p>
     <w:p>
@@ -565,7 +813,7 @@
         <w:rPr>
           <w:lang w:val="es-MX"/>
         </w:rPr>
-        <w:t xml:space="preserve"> Construyan el método </w:t>
+        <w:t xml:space="preserve">Construyan el método </w:t>
       </w:r>
       <w:r>
         <w:rPr>
@@ -661,6 +909,106 @@
     <w:p>
       <w:pPr>
         <w:pStyle w:val="Prrafodelista"/>
+        <w:ind w:left="1440"/>
+        <w:jc w:val="center"/>
+        <w:rPr>
+          <w:u w:val="single"/>
+          <w:lang w:val="es-MX"/>
+        </w:rPr>
+      </w:pPr>
+      <w:r>
+        <w:drawing>
+          <wp:inline distT="0" distB="0" distL="0" distR="0" wp14:anchorId="77679A63" wp14:editId="76ACA486">
+            <wp:extent cx="2295525" cy="2438119"/>
+            <wp:effectExtent l="0" t="0" r="0" b="635"/>
+            <wp:docPr id="7" name="Imagen 7"/>
+            <wp:cNvGraphicFramePr>
+              <a:graphicFrameLocks xmlns:a="http://schemas.openxmlformats.org/drawingml/2006/main" noChangeAspect="1"/>
+            </wp:cNvGraphicFramePr>
+            <a:graphic xmlns:a="http://schemas.openxmlformats.org/drawingml/2006/main">
+              <a:graphicData uri="http://schemas.openxmlformats.org/drawingml/2006/picture">
+                <pic:pic xmlns:pic="http://schemas.openxmlformats.org/drawingml/2006/picture">
+                  <pic:nvPicPr>
+                    <pic:cNvPr id="1" name=""/>
+                    <pic:cNvPicPr/>
+                  </pic:nvPicPr>
+                  <pic:blipFill>
+                    <a:blip r:embed="rId10"/>
+                    <a:stretch>
+                      <a:fillRect/>
+                    </a:stretch>
+                  </pic:blipFill>
+                  <pic:spPr>
+                    <a:xfrm>
+                      <a:off x="0" y="0"/>
+                      <a:ext cx="2307981" cy="2451349"/>
+                    </a:xfrm>
+                    <a:prstGeom prst="rect">
+                      <a:avLst/>
+                    </a:prstGeom>
+                  </pic:spPr>
+                </pic:pic>
+              </a:graphicData>
+            </a:graphic>
+          </wp:inline>
+        </w:drawing>
+      </w:r>
+      <w:r>
+        <w:rPr>
+          <w:lang w:val="es-MX"/>
+        </w:rPr>
+        <w:t xml:space="preserve">  </w:t>
+      </w:r>
+      <w:r>
+        <w:drawing>
+          <wp:inline distT="0" distB="0" distL="0" distR="0" wp14:anchorId="4ACB1F7F" wp14:editId="13FC832E">
+            <wp:extent cx="2327943" cy="2476500"/>
+            <wp:effectExtent l="0" t="0" r="0" b="0"/>
+            <wp:docPr id="8" name="Imagen 8"/>
+            <wp:cNvGraphicFramePr>
+              <a:graphicFrameLocks xmlns:a="http://schemas.openxmlformats.org/drawingml/2006/main" noChangeAspect="1"/>
+            </wp:cNvGraphicFramePr>
+            <a:graphic xmlns:a="http://schemas.openxmlformats.org/drawingml/2006/main">
+              <a:graphicData uri="http://schemas.openxmlformats.org/drawingml/2006/picture">
+                <pic:pic xmlns:pic="http://schemas.openxmlformats.org/drawingml/2006/picture">
+                  <pic:nvPicPr>
+                    <pic:cNvPr id="1" name=""/>
+                    <pic:cNvPicPr/>
+                  </pic:nvPicPr>
+                  <pic:blipFill>
+                    <a:blip r:embed="rId11"/>
+                    <a:stretch>
+                      <a:fillRect/>
+                    </a:stretch>
+                  </pic:blipFill>
+                  <pic:spPr>
+                    <a:xfrm>
+                      <a:off x="0" y="0"/>
+                      <a:ext cx="2338009" cy="2487209"/>
+                    </a:xfrm>
+                    <a:prstGeom prst="rect">
+                      <a:avLst/>
+                    </a:prstGeom>
+                  </pic:spPr>
+                </pic:pic>
+              </a:graphicData>
+            </a:graphic>
+          </wp:inline>
+        </w:drawing>
+      </w:r>
+    </w:p>
+    <w:p>
+      <w:pPr>
+        <w:pStyle w:val="Prrafodelista"/>
+        <w:ind w:left="1440"/>
+        <w:rPr>
+          <w:lang w:val="es-MX"/>
+        </w:rPr>
+      </w:pPr>
+    </w:p>
+    <w:p>
+      <w:pPr>
+        <w:pStyle w:val="Prrafodelista"/>
         <w:numPr>
           <w:ilvl w:val="0"/>
           <w:numId w:val="1"/>
@@ -772,7 +1120,7 @@
         <w:rPr>
           <w:lang w:val="es-MX"/>
         </w:rPr>
-        <w:t xml:space="preserve"> Construyan el método </w:t>
+        <w:t xml:space="preserve">Construyan el método </w:t>
       </w:r>
       <w:r>
         <w:rPr>
@@ -849,6 +1197,134 @@
         </w:rPr>
         <w:t>pantalla significativa.</w:t>
       </w:r>
+    </w:p>
+    <w:p>
+      <w:pPr>
+        <w:pStyle w:val="Prrafodelista"/>
+        <w:ind w:left="1440"/>
+        <w:rPr>
+          <w:lang w:val="es-MX"/>
+        </w:rPr>
+      </w:pPr>
+    </w:p>
+    <w:p>
+      <w:pPr>
+        <w:pStyle w:val="Prrafodelista"/>
+        <w:ind w:left="1440"/>
+        <w:jc w:val="center"/>
+        <w:rPr>
+          <w:lang w:val="es-MX"/>
+        </w:rPr>
+      </w:pPr>
+      <w:r>
+        <w:drawing>
+          <wp:inline distT="0" distB="0" distL="0" distR="0" wp14:anchorId="4ABE32E6" wp14:editId="547017AE">
+            <wp:extent cx="4562475" cy="1362341"/>
+            <wp:effectExtent l="0" t="0" r="0" b="9525"/>
+            <wp:docPr id="2" name="Imagen 2"/>
+            <wp:cNvGraphicFramePr>
+              <a:graphicFrameLocks xmlns:a="http://schemas.openxmlformats.org/drawingml/2006/main" noChangeAspect="1"/>
+            </wp:cNvGraphicFramePr>
+            <a:graphic xmlns:a="http://schemas.openxmlformats.org/drawingml/2006/main">
+              <a:graphicData uri="http://schemas.openxmlformats.org/drawingml/2006/picture">
+                <pic:pic xmlns:pic="http://schemas.openxmlformats.org/drawingml/2006/picture">
+                  <pic:nvPicPr>
+                    <pic:cNvPr id="1" name=""/>
+                    <pic:cNvPicPr/>
+                  </pic:nvPicPr>
+                  <pic:blipFill>
+                    <a:blip r:embed="rId12"/>
+                    <a:stretch>
+                      <a:fillRect/>
+                    </a:stretch>
+                  </pic:blipFill>
+                  <pic:spPr>
+                    <a:xfrm>
+                      <a:off x="0" y="0"/>
+                      <a:ext cx="4608513" cy="1376088"/>
+                    </a:xfrm>
+                    <a:prstGeom prst="rect">
+                      <a:avLst/>
+                    </a:prstGeom>
+                  </pic:spPr>
+                </pic:pic>
+              </a:graphicData>
+            </a:graphic>
+          </wp:inline>
+        </w:drawing>
+      </w:r>
+    </w:p>
+    <w:p>
+      <w:pPr>
+        <w:pStyle w:val="Prrafodelista"/>
+        <w:ind w:left="1440"/>
+        <w:jc w:val="center"/>
+        <w:rPr>
+          <w:lang w:val="es-MX"/>
+        </w:rPr>
+      </w:pPr>
+    </w:p>
+    <w:p>
+      <w:pPr>
+        <w:pStyle w:val="Prrafodelista"/>
+        <w:ind w:left="1440"/>
+        <w:jc w:val="center"/>
+        <w:rPr>
+          <w:lang w:val="es-MX"/>
+        </w:rPr>
+      </w:pPr>
+      <w:r>
+        <w:drawing>
+          <wp:inline distT="0" distB="0" distL="0" distR="0" wp14:anchorId="789CA951" wp14:editId="0E7C8CE6">
+            <wp:extent cx="2025431" cy="2133600"/>
+            <wp:effectExtent l="0" t="0" r="0" b="0"/>
+            <wp:docPr id="10" name="Imagen 10"/>
+            <wp:cNvGraphicFramePr>
+              <a:graphicFrameLocks xmlns:a="http://schemas.openxmlformats.org/drawingml/2006/main" noChangeAspect="1"/>
+            </wp:cNvGraphicFramePr>
+            <a:graphic xmlns:a="http://schemas.openxmlformats.org/drawingml/2006/main">
+              <a:graphicData uri="http://schemas.openxmlformats.org/drawingml/2006/picture">
+                <pic:pic xmlns:pic="http://schemas.openxmlformats.org/drawingml/2006/picture">
+                  <pic:nvPicPr>
+                    <pic:cNvPr id="1" name=""/>
+                    <pic:cNvPicPr/>
+                  </pic:nvPicPr>
+                  <pic:blipFill>
+                    <a:blip r:embed="rId13"/>
+                    <a:stretch>
+                      <a:fillRect/>
+                    </a:stretch>
+                  </pic:blipFill>
+                  <pic:spPr>
+                    <a:xfrm>
+                      <a:off x="0" y="0"/>
+                      <a:ext cx="2033270" cy="2141857"/>
+                    </a:xfrm>
+                    <a:prstGeom prst="rect">
+                      <a:avLst/>
+                    </a:prstGeom>
+                  </pic:spPr>
+                </pic:pic>
+              </a:graphicData>
+            </a:graphic>
+          </wp:inline>
+        </w:drawing>
+      </w:r>
+      <w:r>
+        <w:rPr>
+          <w:lang w:val="es-MX"/>
+        </w:rPr>
+        <w:t xml:space="preserve">  </w:t>
+      </w:r>
+    </w:p>
+    <w:p>
+      <w:pPr>
+        <w:pStyle w:val="Prrafodelista"/>
+        <w:ind w:left="1440"/>
+        <w:rPr>
+          <w:lang w:val="es-MX"/>
+        </w:rPr>
+      </w:pPr>
     </w:p>
     <w:p>
       <w:pPr>
@@ -909,6 +1385,107 @@
     <w:p>
       <w:pPr>
         <w:pStyle w:val="Prrafodelista"/>
+        <w:ind w:left="1440"/>
+        <w:rPr>
+          <w:lang w:val="es-MX"/>
+        </w:rPr>
+      </w:pPr>
+    </w:p>
+    <w:p>
+      <w:pPr>
+        <w:pStyle w:val="Prrafodelista"/>
+        <w:ind w:left="1440"/>
+        <w:rPr>
+          <w:lang w:val="es-MX"/>
+        </w:rPr>
+      </w:pPr>
+      <w:r>
+        <w:drawing>
+          <wp:inline distT="0" distB="0" distL="0" distR="0" wp14:anchorId="4C95BEB7" wp14:editId="61CD2CE3">
+            <wp:extent cx="5405073" cy="1276350"/>
+            <wp:effectExtent l="0" t="0" r="5715" b="0"/>
+            <wp:docPr id="9" name="Imagen 9"/>
+            <wp:cNvGraphicFramePr>
+              <a:graphicFrameLocks xmlns:a="http://schemas.openxmlformats.org/drawingml/2006/main" noChangeAspect="1"/>
+            </wp:cNvGraphicFramePr>
+            <a:graphic xmlns:a="http://schemas.openxmlformats.org/drawingml/2006/main">
+              <a:graphicData uri="http://schemas.openxmlformats.org/drawingml/2006/picture">
+                <pic:pic xmlns:pic="http://schemas.openxmlformats.org/drawingml/2006/picture">
+                  <pic:nvPicPr>
+                    <pic:cNvPr id="1" name=""/>
+                    <pic:cNvPicPr/>
+                  </pic:nvPicPr>
+                  <pic:blipFill>
+                    <a:blip r:embed="rId14"/>
+                    <a:stretch>
+                      <a:fillRect/>
+                    </a:stretch>
+                  </pic:blipFill>
+                  <pic:spPr>
+                    <a:xfrm>
+                      <a:off x="0" y="0"/>
+                      <a:ext cx="5431935" cy="1282693"/>
+                    </a:xfrm>
+                    <a:prstGeom prst="rect">
+                      <a:avLst/>
+                    </a:prstGeom>
+                  </pic:spPr>
+                </pic:pic>
+              </a:graphicData>
+            </a:graphic>
+          </wp:inline>
+        </w:drawing>
+      </w:r>
+    </w:p>
+    <w:p>
+      <w:pPr>
+        <w:jc w:val="center"/>
+        <w:rPr>
+          <w:lang w:val="es-MX"/>
+        </w:rPr>
+      </w:pPr>
+      <w:r>
+        <w:lastRenderedPageBreak/>
+        <w:drawing>
+          <wp:inline distT="0" distB="0" distL="0" distR="0" wp14:anchorId="5B56F701" wp14:editId="324EC552">
+            <wp:extent cx="2026968" cy="2152650"/>
+            <wp:effectExtent l="0" t="0" r="0" b="0"/>
+            <wp:docPr id="11" name="Imagen 11"/>
+            <wp:cNvGraphicFramePr>
+              <a:graphicFrameLocks xmlns:a="http://schemas.openxmlformats.org/drawingml/2006/main" noChangeAspect="1"/>
+            </wp:cNvGraphicFramePr>
+            <a:graphic xmlns:a="http://schemas.openxmlformats.org/drawingml/2006/main">
+              <a:graphicData uri="http://schemas.openxmlformats.org/drawingml/2006/picture">
+                <pic:pic xmlns:pic="http://schemas.openxmlformats.org/drawingml/2006/picture">
+                  <pic:nvPicPr>
+                    <pic:cNvPr id="1" name=""/>
+                    <pic:cNvPicPr/>
+                  </pic:nvPicPr>
+                  <pic:blipFill>
+                    <a:blip r:embed="rId15"/>
+                    <a:stretch>
+                      <a:fillRect/>
+                    </a:stretch>
+                  </pic:blipFill>
+                  <pic:spPr>
+                    <a:xfrm>
+                      <a:off x="0" y="0"/>
+                      <a:ext cx="2036532" cy="2162807"/>
+                    </a:xfrm>
+                    <a:prstGeom prst="rect">
+                      <a:avLst/>
+                    </a:prstGeom>
+                  </pic:spPr>
+                </pic:pic>
+              </a:graphicData>
+            </a:graphic>
+          </wp:inline>
+        </w:drawing>
+      </w:r>
+    </w:p>
+    <w:p>
+      <w:pPr>
+        <w:pStyle w:val="Prrafodelista"/>
         <w:numPr>
           <w:ilvl w:val="1"/>
           <w:numId w:val="1"/>
@@ -921,7 +1498,6 @@
         <w:rPr>
           <w:lang w:val="es-MX"/>
         </w:rPr>
-        <w:lastRenderedPageBreak/>
         <w:t xml:space="preserve">Validen este método guardando el </w:t>
       </w:r>
       <w:r>
@@ -956,6 +1532,51 @@
         </w:rPr>
         <w:t>. ¿El archivo se creó en el disco? ¿Cuánto espacio ocupa?</w:t>
       </w:r>
+    </w:p>
+    <w:p>
+      <w:pPr>
+        <w:pStyle w:val="Prrafodelista"/>
+        <w:ind w:left="1440"/>
+        <w:rPr>
+          <w:lang w:val="es-MX"/>
+        </w:rPr>
+      </w:pPr>
+    </w:p>
+    <w:p>
+      <w:pPr>
+        <w:pStyle w:val="Prrafodelista"/>
+        <w:ind w:left="1440"/>
+        <w:rPr>
+          <w:lang w:val="es-MX"/>
+        </w:rPr>
+      </w:pPr>
+      <w:r>
+        <w:rPr>
+          <w:lang w:val="es-MX"/>
+        </w:rPr>
+        <w:t>El archivo se creó en la carpeta en donde le indicamos al FileChooser (docs -&gt; en el laboratorio) y pesa 2Kb.</w:t>
+      </w:r>
+      <w:r>
+        <w:rPr>
+          <w:lang w:val="es-MX"/>
+        </w:rPr>
+        <w:t xml:space="preserve"> Se le indicó el numero de objetos escritos con un numer al inicio del archivo.</w:t>
+      </w:r>
+      <w:r>
+        <w:rPr>
+          <w:lang w:val="es-MX"/>
+        </w:rPr>
+        <w:t xml:space="preserve"> </w:t>
+      </w:r>
+    </w:p>
+    <w:p>
+      <w:pPr>
+        <w:pStyle w:val="Prrafodelista"/>
+        <w:ind w:left="1440"/>
+        <w:rPr>
+          <w:lang w:val="es-MX"/>
+        </w:rPr>
+      </w:pPr>
     </w:p>
     <w:p>
       <w:pPr>
@@ -1028,6 +1649,118 @@
     <w:p>
       <w:pPr>
         <w:pStyle w:val="Prrafodelista"/>
+        <w:ind w:left="1440"/>
+        <w:rPr>
+          <w:lang w:val="es-MX"/>
+        </w:rPr>
+      </w:pPr>
+    </w:p>
+    <w:p>
+      <w:pPr>
+        <w:pStyle w:val="Prrafodelista"/>
+        <w:ind w:left="1440"/>
+        <w:jc w:val="center"/>
+        <w:rPr>
+          <w:lang w:val="es-MX"/>
+        </w:rPr>
+      </w:pPr>
+      <w:r>
+        <w:drawing>
+          <wp:inline distT="0" distB="0" distL="0" distR="0" wp14:anchorId="7A6B7193" wp14:editId="546A7D23">
+            <wp:extent cx="4752975" cy="1505808"/>
+            <wp:effectExtent l="0" t="0" r="0" b="0"/>
+            <wp:docPr id="12" name="Imagen 12"/>
+            <wp:cNvGraphicFramePr>
+              <a:graphicFrameLocks xmlns:a="http://schemas.openxmlformats.org/drawingml/2006/main" noChangeAspect="1"/>
+            </wp:cNvGraphicFramePr>
+            <a:graphic xmlns:a="http://schemas.openxmlformats.org/drawingml/2006/main">
+              <a:graphicData uri="http://schemas.openxmlformats.org/drawingml/2006/picture">
+                <pic:pic xmlns:pic="http://schemas.openxmlformats.org/drawingml/2006/picture">
+                  <pic:nvPicPr>
+                    <pic:cNvPr id="1" name=""/>
+                    <pic:cNvPicPr/>
+                  </pic:nvPicPr>
+                  <pic:blipFill>
+                    <a:blip r:embed="rId16"/>
+                    <a:stretch>
+                      <a:fillRect/>
+                    </a:stretch>
+                  </pic:blipFill>
+                  <pic:spPr>
+                    <a:xfrm>
+                      <a:off x="0" y="0"/>
+                      <a:ext cx="4774565" cy="1512648"/>
+                    </a:xfrm>
+                    <a:prstGeom prst="rect">
+                      <a:avLst/>
+                    </a:prstGeom>
+                  </pic:spPr>
+                </pic:pic>
+              </a:graphicData>
+            </a:graphic>
+          </wp:inline>
+        </w:drawing>
+      </w:r>
+    </w:p>
+    <w:p>
+      <w:pPr>
+        <w:pStyle w:val="Prrafodelista"/>
+        <w:ind w:left="1440"/>
+        <w:jc w:val="center"/>
+        <w:rPr>
+          <w:lang w:val="es-MX"/>
+        </w:rPr>
+      </w:pPr>
+      <w:r>
+        <w:drawing>
+          <wp:inline distT="0" distB="0" distL="0" distR="0" wp14:anchorId="171B41CA" wp14:editId="79DF7E77">
+            <wp:extent cx="2286000" cy="2443521"/>
+            <wp:effectExtent l="0" t="0" r="0" b="0"/>
+            <wp:docPr id="13" name="Imagen 13"/>
+            <wp:cNvGraphicFramePr>
+              <a:graphicFrameLocks xmlns:a="http://schemas.openxmlformats.org/drawingml/2006/main" noChangeAspect="1"/>
+            </wp:cNvGraphicFramePr>
+            <a:graphic xmlns:a="http://schemas.openxmlformats.org/drawingml/2006/main">
+              <a:graphicData uri="http://schemas.openxmlformats.org/drawingml/2006/picture">
+                <pic:pic xmlns:pic="http://schemas.openxmlformats.org/drawingml/2006/picture">
+                  <pic:nvPicPr>
+                    <pic:cNvPr id="1" name=""/>
+                    <pic:cNvPicPr/>
+                  </pic:nvPicPr>
+                  <pic:blipFill>
+                    <a:blip r:embed="rId17"/>
+                    <a:stretch>
+                      <a:fillRect/>
+                    </a:stretch>
+                  </pic:blipFill>
+                  <pic:spPr>
+                    <a:xfrm>
+                      <a:off x="0" y="0"/>
+                      <a:ext cx="2299520" cy="2457972"/>
+                    </a:xfrm>
+                    <a:prstGeom prst="rect">
+                      <a:avLst/>
+                    </a:prstGeom>
+                  </pic:spPr>
+                </pic:pic>
+              </a:graphicData>
+            </a:graphic>
+          </wp:inline>
+        </w:drawing>
+      </w:r>
+    </w:p>
+    <w:p>
+      <w:pPr>
+        <w:pStyle w:val="Prrafodelista"/>
+        <w:ind w:left="1440"/>
+        <w:rPr>
+          <w:lang w:val="es-MX"/>
+        </w:rPr>
+      </w:pPr>
+    </w:p>
+    <w:p>
+      <w:pPr>
+        <w:pStyle w:val="Prrafodelista"/>
         <w:numPr>
           <w:ilvl w:val="1"/>
           <w:numId w:val="1"/>
@@ -1084,6 +1817,213 @@
     <w:p>
       <w:pPr>
         <w:pStyle w:val="Prrafodelista"/>
+        <w:ind w:left="1440"/>
+        <w:rPr>
+          <w:lang w:val="es-MX"/>
+        </w:rPr>
+      </w:pPr>
+    </w:p>
+    <w:p>
+      <w:pPr>
+        <w:pStyle w:val="Prrafodelista"/>
+        <w:ind w:left="1440"/>
+        <w:jc w:val="center"/>
+        <w:rPr>
+          <w:lang w:val="es-MX"/>
+        </w:rPr>
+      </w:pPr>
+      <w:r>
+        <w:drawing>
+          <wp:inline distT="0" distB="0" distL="0" distR="0" wp14:anchorId="67F6B573" wp14:editId="48905677">
+            <wp:extent cx="5153025" cy="1844198"/>
+            <wp:effectExtent l="0" t="0" r="0" b="3810"/>
+            <wp:docPr id="14" name="Imagen 14"/>
+            <wp:cNvGraphicFramePr>
+              <a:graphicFrameLocks xmlns:a="http://schemas.openxmlformats.org/drawingml/2006/main" noChangeAspect="1"/>
+            </wp:cNvGraphicFramePr>
+            <a:graphic xmlns:a="http://schemas.openxmlformats.org/drawingml/2006/main">
+              <a:graphicData uri="http://schemas.openxmlformats.org/drawingml/2006/picture">
+                <pic:pic xmlns:pic="http://schemas.openxmlformats.org/drawingml/2006/picture">
+                  <pic:nvPicPr>
+                    <pic:cNvPr id="1" name=""/>
+                    <pic:cNvPicPr/>
+                  </pic:nvPicPr>
+                  <pic:blipFill>
+                    <a:blip r:embed="rId18"/>
+                    <a:stretch>
+                      <a:fillRect/>
+                    </a:stretch>
+                  </pic:blipFill>
+                  <pic:spPr>
+                    <a:xfrm>
+                      <a:off x="0" y="0"/>
+                      <a:ext cx="5160838" cy="1846994"/>
+                    </a:xfrm>
+                    <a:prstGeom prst="rect">
+                      <a:avLst/>
+                    </a:prstGeom>
+                  </pic:spPr>
+                </pic:pic>
+              </a:graphicData>
+            </a:graphic>
+          </wp:inline>
+        </w:drawing>
+      </w:r>
+    </w:p>
+    <w:p>
+      <w:pPr>
+        <w:pStyle w:val="Prrafodelista"/>
+        <w:tabs>
+          <w:tab w:val="center" w:pos="5139"/>
+          <w:tab w:val="right" w:pos="8838"/>
+        </w:tabs>
+        <w:ind w:left="1440"/>
+        <w:rPr>
+          <w:lang w:val="es-MX"/>
+        </w:rPr>
+      </w:pPr>
+      <w:r>
+        <w:rPr>
+          <w:lang w:val="es-MX"/>
+        </w:rPr>
+        <w:tab/>
+      </w:r>
+      <w:r>
+        <w:drawing>
+          <wp:inline distT="0" distB="0" distL="0" distR="0" wp14:anchorId="38AEC685" wp14:editId="505E5951">
+            <wp:extent cx="1554100" cy="1647825"/>
+            <wp:effectExtent l="0" t="0" r="8255" b="0"/>
+            <wp:docPr id="15" name="Imagen 15"/>
+            <wp:cNvGraphicFramePr>
+              <a:graphicFrameLocks xmlns:a="http://schemas.openxmlformats.org/drawingml/2006/main" noChangeAspect="1"/>
+            </wp:cNvGraphicFramePr>
+            <a:graphic xmlns:a="http://schemas.openxmlformats.org/drawingml/2006/main">
+              <a:graphicData uri="http://schemas.openxmlformats.org/drawingml/2006/picture">
+                <pic:pic xmlns:pic="http://schemas.openxmlformats.org/drawingml/2006/picture">
+                  <pic:nvPicPr>
+                    <pic:cNvPr id="1" name=""/>
+                    <pic:cNvPicPr/>
+                  </pic:nvPicPr>
+                  <pic:blipFill>
+                    <a:blip r:embed="rId19"/>
+                    <a:stretch>
+                      <a:fillRect/>
+                    </a:stretch>
+                  </pic:blipFill>
+                  <pic:spPr>
+                    <a:xfrm>
+                      <a:off x="0" y="0"/>
+                      <a:ext cx="1565476" cy="1659887"/>
+                    </a:xfrm>
+                    <a:prstGeom prst="rect">
+                      <a:avLst/>
+                    </a:prstGeom>
+                  </pic:spPr>
+                </pic:pic>
+              </a:graphicData>
+            </a:graphic>
+          </wp:inline>
+        </w:drawing>
+      </w:r>
+      <w:r>
+        <w:rPr>
+          <w:lang w:val="es-MX"/>
+        </w:rPr>
+        <w:t xml:space="preserve"> </w:t>
+      </w:r>
+      <w:r>
+        <w:drawing>
+          <wp:inline distT="0" distB="0" distL="0" distR="0" wp14:anchorId="3C3E5D76" wp14:editId="3F94409F">
+            <wp:extent cx="1497962" cy="1590675"/>
+            <wp:effectExtent l="0" t="0" r="7620" b="0"/>
+            <wp:docPr id="17" name="Imagen 17"/>
+            <wp:cNvGraphicFramePr>
+              <a:graphicFrameLocks xmlns:a="http://schemas.openxmlformats.org/drawingml/2006/main" noChangeAspect="1"/>
+            </wp:cNvGraphicFramePr>
+            <a:graphic xmlns:a="http://schemas.openxmlformats.org/drawingml/2006/main">
+              <a:graphicData uri="http://schemas.openxmlformats.org/drawingml/2006/picture">
+                <pic:pic xmlns:pic="http://schemas.openxmlformats.org/drawingml/2006/picture">
+                  <pic:nvPicPr>
+                    <pic:cNvPr id="1" name=""/>
+                    <pic:cNvPicPr/>
+                  </pic:nvPicPr>
+                  <pic:blipFill>
+                    <a:blip r:embed="rId20"/>
+                    <a:stretch>
+                      <a:fillRect/>
+                    </a:stretch>
+                  </pic:blipFill>
+                  <pic:spPr>
+                    <a:xfrm>
+                      <a:off x="0" y="0"/>
+                      <a:ext cx="1586951" cy="1685171"/>
+                    </a:xfrm>
+                    <a:prstGeom prst="rect">
+                      <a:avLst/>
+                    </a:prstGeom>
+                  </pic:spPr>
+                </pic:pic>
+              </a:graphicData>
+            </a:graphic>
+          </wp:inline>
+        </w:drawing>
+      </w:r>
+      <w:r>
+        <w:drawing>
+          <wp:inline distT="0" distB="0" distL="0" distR="0" wp14:anchorId="36152E18" wp14:editId="55BBACE9">
+            <wp:extent cx="1564222" cy="1666875"/>
+            <wp:effectExtent l="0" t="0" r="0" b="0"/>
+            <wp:docPr id="16" name="Imagen 16"/>
+            <wp:cNvGraphicFramePr>
+              <a:graphicFrameLocks xmlns:a="http://schemas.openxmlformats.org/drawingml/2006/main" noChangeAspect="1"/>
+            </wp:cNvGraphicFramePr>
+            <a:graphic xmlns:a="http://schemas.openxmlformats.org/drawingml/2006/main">
+              <a:graphicData uri="http://schemas.openxmlformats.org/drawingml/2006/picture">
+                <pic:pic xmlns:pic="http://schemas.openxmlformats.org/drawingml/2006/picture">
+                  <pic:nvPicPr>
+                    <pic:cNvPr id="1" name=""/>
+                    <pic:cNvPicPr/>
+                  </pic:nvPicPr>
+                  <pic:blipFill>
+                    <a:blip r:embed="rId21"/>
+                    <a:stretch>
+                      <a:fillRect/>
+                    </a:stretch>
+                  </pic:blipFill>
+                  <pic:spPr>
+                    <a:xfrm>
+                      <a:off x="0" y="0"/>
+                      <a:ext cx="1571557" cy="1674691"/>
+                    </a:xfrm>
+                    <a:prstGeom prst="rect">
+                      <a:avLst/>
+                    </a:prstGeom>
+                  </pic:spPr>
+                </pic:pic>
+              </a:graphicData>
+            </a:graphic>
+          </wp:inline>
+        </w:drawing>
+      </w:r>
+      <w:r>
+        <w:rPr>
+          <w:lang w:val="es-MX"/>
+        </w:rPr>
+        <w:t xml:space="preserve"> </w:t>
+      </w:r>
+    </w:p>
+    <w:p>
+      <w:pPr>
+        <w:pStyle w:val="Prrafodelista"/>
+        <w:ind w:left="1440"/>
+        <w:rPr>
+          <w:lang w:val="es-MX"/>
+        </w:rPr>
+      </w:pPr>
+    </w:p>
+    <w:p>
+      <w:pPr>
+        <w:pStyle w:val="Prrafodelista"/>
         <w:numPr>
           <w:ilvl w:val="1"/>
           <w:numId w:val="1"/>
@@ -1158,6 +2098,30 @@
     <w:p>
       <w:pPr>
         <w:pStyle w:val="Prrafodelista"/>
+        <w:ind w:left="1440"/>
+        <w:rPr>
+          <w:lang w:val="es-MX"/>
+        </w:rPr>
+      </w:pPr>
+      <w:r>
+        <w:rPr>
+          <w:lang w:val="es-MX"/>
+        </w:rPr>
+        <w:t>Falta Prueba</w:t>
+      </w:r>
+    </w:p>
+    <w:p>
+      <w:pPr>
+        <w:pStyle w:val="Prrafodelista"/>
+        <w:ind w:left="1440"/>
+        <w:rPr>
+          <w:lang w:val="es-MX"/>
+        </w:rPr>
+      </w:pPr>
+    </w:p>
+    <w:p>
+      <w:pPr>
+        <w:pStyle w:val="Prrafodelista"/>
         <w:numPr>
           <w:ilvl w:val="0"/>
           <w:numId w:val="1"/>
@@ -1388,6 +2352,163 @@
     <w:p>
       <w:pPr>
         <w:pStyle w:val="Prrafodelista"/>
+        <w:ind w:left="1440"/>
+        <w:rPr>
+          <w:lang w:val="es-MX"/>
+        </w:rPr>
+      </w:pPr>
+    </w:p>
+    <w:p>
+      <w:pPr>
+        <w:pStyle w:val="Prrafodelista"/>
+        <w:ind w:left="1440"/>
+        <w:jc w:val="center"/>
+        <w:rPr>
+          <w:lang w:val="es-MX"/>
+        </w:rPr>
+      </w:pPr>
+      <w:r>
+        <w:lastRenderedPageBreak/>
+        <w:drawing>
+          <wp:inline distT="0" distB="0" distL="0" distR="0" wp14:anchorId="33DD33EE" wp14:editId="0D0CB00D">
+            <wp:extent cx="4276725" cy="1237337"/>
+            <wp:effectExtent l="0" t="0" r="0" b="1270"/>
+            <wp:docPr id="18" name="Imagen 18"/>
+            <wp:cNvGraphicFramePr>
+              <a:graphicFrameLocks xmlns:a="http://schemas.openxmlformats.org/drawingml/2006/main" noChangeAspect="1"/>
+            </wp:cNvGraphicFramePr>
+            <a:graphic xmlns:a="http://schemas.openxmlformats.org/drawingml/2006/main">
+              <a:graphicData uri="http://schemas.openxmlformats.org/drawingml/2006/picture">
+                <pic:pic xmlns:pic="http://schemas.openxmlformats.org/drawingml/2006/picture">
+                  <pic:nvPicPr>
+                    <pic:cNvPr id="1" name=""/>
+                    <pic:cNvPicPr/>
+                  </pic:nvPicPr>
+                  <pic:blipFill>
+                    <a:blip r:embed="rId22"/>
+                    <a:stretch>
+                      <a:fillRect/>
+                    </a:stretch>
+                  </pic:blipFill>
+                  <pic:spPr>
+                    <a:xfrm>
+                      <a:off x="0" y="0"/>
+                      <a:ext cx="4301936" cy="1244631"/>
+                    </a:xfrm>
+                    <a:prstGeom prst="rect">
+                      <a:avLst/>
+                    </a:prstGeom>
+                  </pic:spPr>
+                </pic:pic>
+              </a:graphicData>
+            </a:graphic>
+          </wp:inline>
+        </w:drawing>
+      </w:r>
+    </w:p>
+    <w:p>
+      <w:pPr>
+        <w:pStyle w:val="Prrafodelista"/>
+        <w:ind w:left="1440"/>
+        <w:jc w:val="center"/>
+        <w:rPr>
+          <w:lang w:val="es-MX"/>
+        </w:rPr>
+      </w:pPr>
+      <w:r>
+        <w:drawing>
+          <wp:inline distT="0" distB="0" distL="0" distR="0" wp14:anchorId="72320D07" wp14:editId="3A164977">
+            <wp:extent cx="2181225" cy="2327577"/>
+            <wp:effectExtent l="0" t="0" r="0" b="0"/>
+            <wp:docPr id="19" name="Imagen 19"/>
+            <wp:cNvGraphicFramePr>
+              <a:graphicFrameLocks xmlns:a="http://schemas.openxmlformats.org/drawingml/2006/main" noChangeAspect="1"/>
+            </wp:cNvGraphicFramePr>
+            <a:graphic xmlns:a="http://schemas.openxmlformats.org/drawingml/2006/main">
+              <a:graphicData uri="http://schemas.openxmlformats.org/drawingml/2006/picture">
+                <pic:pic xmlns:pic="http://schemas.openxmlformats.org/drawingml/2006/picture">
+                  <pic:nvPicPr>
+                    <pic:cNvPr id="1" name=""/>
+                    <pic:cNvPicPr/>
+                  </pic:nvPicPr>
+                  <pic:blipFill>
+                    <a:blip r:embed="rId23"/>
+                    <a:stretch>
+                      <a:fillRect/>
+                    </a:stretch>
+                  </pic:blipFill>
+                  <pic:spPr>
+                    <a:xfrm>
+                      <a:off x="0" y="0"/>
+                      <a:ext cx="2189675" cy="2336594"/>
+                    </a:xfrm>
+                    <a:prstGeom prst="rect">
+                      <a:avLst/>
+                    </a:prstGeom>
+                  </pic:spPr>
+                </pic:pic>
+              </a:graphicData>
+            </a:graphic>
+          </wp:inline>
+        </w:drawing>
+      </w:r>
+      <w:r>
+        <w:rPr>
+          <w:lang w:val="es-MX"/>
+        </w:rPr>
+        <w:t xml:space="preserve"> </w:t>
+      </w:r>
+      <w:r>
+        <w:drawing>
+          <wp:inline distT="0" distB="0" distL="0" distR="0" wp14:anchorId="210B4D01" wp14:editId="3F7D5C2F">
+            <wp:extent cx="2182927" cy="2314575"/>
+            <wp:effectExtent l="0" t="0" r="8255" b="0"/>
+            <wp:docPr id="20" name="Imagen 20"/>
+            <wp:cNvGraphicFramePr>
+              <a:graphicFrameLocks xmlns:a="http://schemas.openxmlformats.org/drawingml/2006/main" noChangeAspect="1"/>
+            </wp:cNvGraphicFramePr>
+            <a:graphic xmlns:a="http://schemas.openxmlformats.org/drawingml/2006/main">
+              <a:graphicData uri="http://schemas.openxmlformats.org/drawingml/2006/picture">
+                <pic:pic xmlns:pic="http://schemas.openxmlformats.org/drawingml/2006/picture">
+                  <pic:nvPicPr>
+                    <pic:cNvPr id="1" name=""/>
+                    <pic:cNvPicPr/>
+                  </pic:nvPicPr>
+                  <pic:blipFill>
+                    <a:blip r:embed="rId24"/>
+                    <a:stretch>
+                      <a:fillRect/>
+                    </a:stretch>
+                  </pic:blipFill>
+                  <pic:spPr>
+                    <a:xfrm>
+                      <a:off x="0" y="0"/>
+                      <a:ext cx="2204121" cy="2337047"/>
+                    </a:xfrm>
+                    <a:prstGeom prst="rect">
+                      <a:avLst/>
+                    </a:prstGeom>
+                  </pic:spPr>
+                </pic:pic>
+              </a:graphicData>
+            </a:graphic>
+          </wp:inline>
+        </w:drawing>
+      </w:r>
+    </w:p>
+    <w:p>
+      <w:pPr>
+        <w:pStyle w:val="Prrafodelista"/>
+        <w:ind w:left="1440"/>
+        <w:jc w:val="center"/>
+        <w:rPr>
+          <w:lang w:val="es-MX"/>
+        </w:rPr>
+      </w:pPr>
+    </w:p>
+    <w:p>
+      <w:pPr>
+        <w:pStyle w:val="Prrafodelista"/>
         <w:numPr>
           <w:ilvl w:val="1"/>
           <w:numId w:val="1"/>
@@ -1431,6 +2552,71 @@
     <w:p>
       <w:pPr>
         <w:pStyle w:val="Prrafodelista"/>
+        <w:ind w:left="1440"/>
+        <w:rPr>
+          <w:lang w:val="es-MX"/>
+        </w:rPr>
+      </w:pPr>
+    </w:p>
+    <w:p>
+      <w:pPr>
+        <w:pStyle w:val="Prrafodelista"/>
+        <w:ind w:left="1440"/>
+        <w:jc w:val="center"/>
+        <w:rPr>
+          <w:lang w:val="es-MX"/>
+        </w:rPr>
+      </w:pPr>
+      <w:r>
+        <w:drawing>
+          <wp:inline distT="0" distB="0" distL="0" distR="0" wp14:anchorId="001EEE38" wp14:editId="32C00D30">
+            <wp:extent cx="4381500" cy="1446123"/>
+            <wp:effectExtent l="0" t="0" r="0" b="1905"/>
+            <wp:docPr id="21" name="Imagen 21"/>
+            <wp:cNvGraphicFramePr>
+              <a:graphicFrameLocks xmlns:a="http://schemas.openxmlformats.org/drawingml/2006/main" noChangeAspect="1"/>
+            </wp:cNvGraphicFramePr>
+            <a:graphic xmlns:a="http://schemas.openxmlformats.org/drawingml/2006/main">
+              <a:graphicData uri="http://schemas.openxmlformats.org/drawingml/2006/picture">
+                <pic:pic xmlns:pic="http://schemas.openxmlformats.org/drawingml/2006/picture">
+                  <pic:nvPicPr>
+                    <pic:cNvPr id="1" name=""/>
+                    <pic:cNvPicPr/>
+                  </pic:nvPicPr>
+                  <pic:blipFill>
+                    <a:blip r:embed="rId25"/>
+                    <a:stretch>
+                      <a:fillRect/>
+                    </a:stretch>
+                  </pic:blipFill>
+                  <pic:spPr>
+                    <a:xfrm>
+                      <a:off x="0" y="0"/>
+                      <a:ext cx="4398918" cy="1451872"/>
+                    </a:xfrm>
+                    <a:prstGeom prst="rect">
+                      <a:avLst/>
+                    </a:prstGeom>
+                  </pic:spPr>
+                </pic:pic>
+              </a:graphicData>
+            </a:graphic>
+          </wp:inline>
+        </w:drawing>
+      </w:r>
+    </w:p>
+    <w:p>
+      <w:pPr>
+        <w:pStyle w:val="Prrafodelista"/>
+        <w:ind w:left="1440"/>
+        <w:rPr>
+          <w:lang w:val="es-MX"/>
+        </w:rPr>
+      </w:pPr>
+    </w:p>
+    <w:p>
+      <w:pPr>
+        <w:pStyle w:val="Prrafodelista"/>
         <w:numPr>
           <w:ilvl w:val="1"/>
           <w:numId w:val="1"/>
@@ -1474,6 +2660,39 @@
     <w:p>
       <w:pPr>
         <w:pStyle w:val="Prrafodelista"/>
+        <w:ind w:left="1440"/>
+        <w:rPr>
+          <w:lang w:val="es-MX"/>
+        </w:rPr>
+      </w:pPr>
+    </w:p>
+    <w:p>
+      <w:pPr>
+        <w:pStyle w:val="Prrafodelista"/>
+        <w:ind w:left="1440"/>
+        <w:rPr>
+          <w:lang w:val="es-MX"/>
+        </w:rPr>
+      </w:pPr>
+      <w:r>
+        <w:rPr>
+          <w:lang w:val="es-MX"/>
+        </w:rPr>
+        <w:t>La información contenida en el archivo ya no corresponde con la del juego. No ocurrió ningún error de sistema.</w:t>
+      </w:r>
+    </w:p>
+    <w:p>
+      <w:pPr>
+        <w:pStyle w:val="Prrafodelista"/>
+        <w:ind w:left="1440"/>
+        <w:rPr>
+          <w:lang w:val="es-MX"/>
+        </w:rPr>
+      </w:pPr>
+    </w:p>
+    <w:p>
+      <w:pPr>
+        <w:pStyle w:val="Prrafodelista"/>
         <w:numPr>
           <w:ilvl w:val="1"/>
           <w:numId w:val="1"/>
@@ -1529,6 +2748,163 @@
     <w:p>
       <w:pPr>
         <w:pStyle w:val="Prrafodelista"/>
+        <w:ind w:left="1440"/>
+        <w:rPr>
+          <w:lang w:val="es-MX"/>
+        </w:rPr>
+      </w:pPr>
+    </w:p>
+    <w:p>
+      <w:pPr>
+        <w:pStyle w:val="Prrafodelista"/>
+        <w:ind w:left="1440"/>
+        <w:jc w:val="center"/>
+        <w:rPr>
+          <w:lang w:val="es-MX"/>
+        </w:rPr>
+      </w:pPr>
+      <w:r>
+        <w:lastRenderedPageBreak/>
+        <w:drawing>
+          <wp:inline distT="0" distB="0" distL="0" distR="0" wp14:anchorId="7C693176" wp14:editId="55798B55">
+            <wp:extent cx="4552950" cy="1360012"/>
+            <wp:effectExtent l="0" t="0" r="0" b="0"/>
+            <wp:docPr id="22" name="Imagen 22"/>
+            <wp:cNvGraphicFramePr>
+              <a:graphicFrameLocks xmlns:a="http://schemas.openxmlformats.org/drawingml/2006/main" noChangeAspect="1"/>
+            </wp:cNvGraphicFramePr>
+            <a:graphic xmlns:a="http://schemas.openxmlformats.org/drawingml/2006/main">
+              <a:graphicData uri="http://schemas.openxmlformats.org/drawingml/2006/picture">
+                <pic:pic xmlns:pic="http://schemas.openxmlformats.org/drawingml/2006/picture">
+                  <pic:nvPicPr>
+                    <pic:cNvPr id="1" name=""/>
+                    <pic:cNvPicPr/>
+                  </pic:nvPicPr>
+                  <pic:blipFill>
+                    <a:blip r:embed="rId26"/>
+                    <a:stretch>
+                      <a:fillRect/>
+                    </a:stretch>
+                  </pic:blipFill>
+                  <pic:spPr>
+                    <a:xfrm>
+                      <a:off x="0" y="0"/>
+                      <a:ext cx="4563010" cy="1363017"/>
+                    </a:xfrm>
+                    <a:prstGeom prst="rect">
+                      <a:avLst/>
+                    </a:prstGeom>
+                  </pic:spPr>
+                </pic:pic>
+              </a:graphicData>
+            </a:graphic>
+          </wp:inline>
+        </w:drawing>
+      </w:r>
+    </w:p>
+    <w:p>
+      <w:pPr>
+        <w:pStyle w:val="Prrafodelista"/>
+        <w:ind w:left="1440"/>
+        <w:jc w:val="center"/>
+        <w:rPr>
+          <w:lang w:val="es-MX"/>
+        </w:rPr>
+      </w:pPr>
+      <w:r>
+        <w:drawing>
+          <wp:inline distT="0" distB="0" distL="0" distR="0" wp14:anchorId="17F2F480" wp14:editId="25D41EA3">
+            <wp:extent cx="2242460" cy="2381250"/>
+            <wp:effectExtent l="0" t="0" r="5715" b="0"/>
+            <wp:docPr id="23" name="Imagen 23"/>
+            <wp:cNvGraphicFramePr>
+              <a:graphicFrameLocks xmlns:a="http://schemas.openxmlformats.org/drawingml/2006/main" noChangeAspect="1"/>
+            </wp:cNvGraphicFramePr>
+            <a:graphic xmlns:a="http://schemas.openxmlformats.org/drawingml/2006/main">
+              <a:graphicData uri="http://schemas.openxmlformats.org/drawingml/2006/picture">
+                <pic:pic xmlns:pic="http://schemas.openxmlformats.org/drawingml/2006/picture">
+                  <pic:nvPicPr>
+                    <pic:cNvPr id="1" name=""/>
+                    <pic:cNvPicPr/>
+                  </pic:nvPicPr>
+                  <pic:blipFill>
+                    <a:blip r:embed="rId27"/>
+                    <a:stretch>
+                      <a:fillRect/>
+                    </a:stretch>
+                  </pic:blipFill>
+                  <pic:spPr>
+                    <a:xfrm>
+                      <a:off x="0" y="0"/>
+                      <a:ext cx="2248602" cy="2387772"/>
+                    </a:xfrm>
+                    <a:prstGeom prst="rect">
+                      <a:avLst/>
+                    </a:prstGeom>
+                  </pic:spPr>
+                </pic:pic>
+              </a:graphicData>
+            </a:graphic>
+          </wp:inline>
+        </w:drawing>
+      </w:r>
+      <w:r>
+        <w:rPr>
+          <w:lang w:val="es-MX"/>
+        </w:rPr>
+        <w:t xml:space="preserve">  </w:t>
+      </w:r>
+      <w:r>
+        <w:drawing>
+          <wp:inline distT="0" distB="0" distL="0" distR="0" wp14:anchorId="2235B597" wp14:editId="2A2FE0C7">
+            <wp:extent cx="2385977" cy="2533650"/>
+            <wp:effectExtent l="0" t="0" r="0" b="0"/>
+            <wp:docPr id="24" name="Imagen 24"/>
+            <wp:cNvGraphicFramePr>
+              <a:graphicFrameLocks xmlns:a="http://schemas.openxmlformats.org/drawingml/2006/main" noChangeAspect="1"/>
+            </wp:cNvGraphicFramePr>
+            <a:graphic xmlns:a="http://schemas.openxmlformats.org/drawingml/2006/main">
+              <a:graphicData uri="http://schemas.openxmlformats.org/drawingml/2006/picture">
+                <pic:pic xmlns:pic="http://schemas.openxmlformats.org/drawingml/2006/picture">
+                  <pic:nvPicPr>
+                    <pic:cNvPr id="1" name=""/>
+                    <pic:cNvPicPr/>
+                  </pic:nvPicPr>
+                  <pic:blipFill>
+                    <a:blip r:embed="rId28"/>
+                    <a:stretch>
+                      <a:fillRect/>
+                    </a:stretch>
+                  </pic:blipFill>
+                  <pic:spPr>
+                    <a:xfrm>
+                      <a:off x="0" y="0"/>
+                      <a:ext cx="2397540" cy="2545929"/>
+                    </a:xfrm>
+                    <a:prstGeom prst="rect">
+                      <a:avLst/>
+                    </a:prstGeom>
+                  </pic:spPr>
+                </pic:pic>
+              </a:graphicData>
+            </a:graphic>
+          </wp:inline>
+        </w:drawing>
+      </w:r>
+    </w:p>
+    <w:p>
+      <w:pPr>
+        <w:pStyle w:val="Prrafodelista"/>
+        <w:ind w:left="1440"/>
+        <w:jc w:val="center"/>
+        <w:rPr>
+          <w:lang w:val="es-MX"/>
+        </w:rPr>
+      </w:pPr>
+    </w:p>
+    <w:p>
+      <w:pPr>
+        <w:pStyle w:val="Prrafodelista"/>
         <w:numPr>
           <w:ilvl w:val="1"/>
           <w:numId w:val="1"/>
@@ -1597,6 +2973,71 @@
     <w:p>
       <w:pPr>
         <w:pStyle w:val="Prrafodelista"/>
+        <w:ind w:left="1440"/>
+        <w:rPr>
+          <w:lang w:val="es-MX"/>
+        </w:rPr>
+      </w:pPr>
+    </w:p>
+    <w:p>
+      <w:pPr>
+        <w:pStyle w:val="Prrafodelista"/>
+        <w:ind w:left="1440"/>
+        <w:jc w:val="center"/>
+        <w:rPr>
+          <w:lang w:val="es-MX"/>
+        </w:rPr>
+      </w:pPr>
+      <w:r>
+        <w:drawing>
+          <wp:inline distT="0" distB="0" distL="0" distR="0" wp14:anchorId="58C11B35" wp14:editId="73B2021D">
+            <wp:extent cx="4802555" cy="2000250"/>
+            <wp:effectExtent l="0" t="0" r="0" b="0"/>
+            <wp:docPr id="25" name="Imagen 25"/>
+            <wp:cNvGraphicFramePr>
+              <a:graphicFrameLocks xmlns:a="http://schemas.openxmlformats.org/drawingml/2006/main" noChangeAspect="1"/>
+            </wp:cNvGraphicFramePr>
+            <a:graphic xmlns:a="http://schemas.openxmlformats.org/drawingml/2006/main">
+              <a:graphicData uri="http://schemas.openxmlformats.org/drawingml/2006/picture">
+                <pic:pic xmlns:pic="http://schemas.openxmlformats.org/drawingml/2006/picture">
+                  <pic:nvPicPr>
+                    <pic:cNvPr id="1" name=""/>
+                    <pic:cNvPicPr/>
+                  </pic:nvPicPr>
+                  <pic:blipFill>
+                    <a:blip r:embed="rId29"/>
+                    <a:stretch>
+                      <a:fillRect/>
+                    </a:stretch>
+                  </pic:blipFill>
+                  <pic:spPr>
+                    <a:xfrm>
+                      <a:off x="0" y="0"/>
+                      <a:ext cx="4841670" cy="2016541"/>
+                    </a:xfrm>
+                    <a:prstGeom prst="rect">
+                      <a:avLst/>
+                    </a:prstGeom>
+                  </pic:spPr>
+                </pic:pic>
+              </a:graphicData>
+            </a:graphic>
+          </wp:inline>
+        </w:drawing>
+      </w:r>
+    </w:p>
+    <w:p>
+      <w:pPr>
+        <w:pStyle w:val="Prrafodelista"/>
+        <w:ind w:left="1440"/>
+        <w:rPr>
+          <w:lang w:val="es-MX"/>
+        </w:rPr>
+      </w:pPr>
+    </w:p>
+    <w:p>
+      <w:pPr>
+        <w:pStyle w:val="Prrafodelista"/>
         <w:numPr>
           <w:ilvl w:val="1"/>
           <w:numId w:val="1"/>
@@ -1653,7 +3094,20 @@
         <w:rPr>
           <w:lang w:val="es-MX"/>
         </w:rPr>
-        <w:t>e</w:t>
+        <w:t xml:space="preserve">e importando el archivo </w:t>
+      </w:r>
+      <w:r>
+        <w:rPr>
+          <w:color w:val="4472C4" w:themeColor="accent1"/>
+          <w:lang w:val="es-MX"/>
+        </w:rPr>
+        <w:t>otroteatroColon.txt</w:t>
+      </w:r>
+      <w:r>
+        <w:rPr>
+          <w:lang w:val="es-MX"/>
+        </w:rPr>
+        <w:t>.</w:t>
       </w:r>
       <w:r>
         <w:rPr>
@@ -1665,45 +3119,488 @@
         <w:rPr>
           <w:lang w:val="es-MX"/>
         </w:rPr>
-        <w:t xml:space="preserve">importando el archivo </w:t>
-      </w:r>
-      <w:r>
-        <w:rPr>
-          <w:color w:val="4472C4" w:themeColor="accent1"/>
-          <w:lang w:val="es-MX"/>
-        </w:rPr>
-        <w:t>otroteatroColon.txt</w:t>
-      </w:r>
-      <w:r>
-        <w:rPr>
-          <w:lang w:val="es-MX"/>
-        </w:rPr>
-        <w:t>.</w:t>
-      </w:r>
-      <w:r>
-        <w:rPr>
-          <w:lang w:val="es-MX"/>
-        </w:rPr>
-        <w:t xml:space="preserve"> </w:t>
-      </w:r>
-      <w:r>
-        <w:rPr>
-          <w:lang w:val="es-MX"/>
-        </w:rPr>
-        <w:t xml:space="preserve"> ¿Qué resultado obtuvieron? Capturen la</w:t>
-      </w:r>
-      <w:r>
-        <w:rPr>
-          <w:lang w:val="es-MX"/>
-        </w:rPr>
-        <w:t xml:space="preserve"> </w:t>
-      </w:r>
-      <w:r>
-        <w:rPr>
-          <w:lang w:val="es-MX"/>
-        </w:rPr>
-        <w:t>pantalla final.</w:t>
-      </w:r>
+        <w:t xml:space="preserve"> ¿Qué resultado obtuvieron? Capturen la pantalla final.</w:t>
+      </w:r>
+    </w:p>
+    <w:p>
+      <w:pPr>
+        <w:pStyle w:val="Prrafodelista"/>
+        <w:ind w:left="1440"/>
+        <w:rPr>
+          <w:lang w:val="es-MX"/>
+        </w:rPr>
+      </w:pPr>
+    </w:p>
+    <w:p>
+      <w:pPr>
+        <w:pStyle w:val="Prrafodelista"/>
+        <w:ind w:left="1440"/>
+        <w:jc w:val="center"/>
+        <w:rPr>
+          <w:lang w:val="es-MX"/>
+        </w:rPr>
+      </w:pPr>
+    </w:p>
+    <w:p>
+      <w:pPr>
+        <w:pStyle w:val="Prrafodelista"/>
+        <w:numPr>
+          <w:ilvl w:val="0"/>
+          <w:numId w:val="5"/>
+        </w:numPr>
+        <w:rPr>
+          <w:lang w:val="es-MX"/>
+        </w:rPr>
+      </w:pPr>
+      <w:r>
+        <w:rPr>
+          <w:lang w:val="es-MX"/>
+        </w:rPr>
+        <w:lastRenderedPageBreak/>
+        <w:t xml:space="preserve">Estado inicial despues de unos cliks </w:t>
+      </w:r>
+    </w:p>
+    <w:p>
+      <w:pPr>
+        <w:pStyle w:val="Prrafodelista"/>
+        <w:ind w:left="2160"/>
+        <w:rPr>
+          <w:lang w:val="es-MX"/>
+        </w:rPr>
+      </w:pPr>
+      <w:r>
+        <w:drawing>
+          <wp:inline distT="0" distB="0" distL="0" distR="0" wp14:anchorId="5BD44000" wp14:editId="67FBC6F3">
+            <wp:extent cx="2551241" cy="2705100"/>
+            <wp:effectExtent l="0" t="0" r="1905" b="0"/>
+            <wp:docPr id="26" name="Imagen 26"/>
+            <wp:cNvGraphicFramePr>
+              <a:graphicFrameLocks xmlns:a="http://schemas.openxmlformats.org/drawingml/2006/main" noChangeAspect="1"/>
+            </wp:cNvGraphicFramePr>
+            <a:graphic xmlns:a="http://schemas.openxmlformats.org/drawingml/2006/main">
+              <a:graphicData uri="http://schemas.openxmlformats.org/drawingml/2006/picture">
+                <pic:pic xmlns:pic="http://schemas.openxmlformats.org/drawingml/2006/picture">
+                  <pic:nvPicPr>
+                    <pic:cNvPr id="1" name=""/>
+                    <pic:cNvPicPr/>
+                  </pic:nvPicPr>
+                  <pic:blipFill>
+                    <a:blip r:embed="rId30"/>
+                    <a:stretch>
+                      <a:fillRect/>
+                    </a:stretch>
+                  </pic:blipFill>
+                  <pic:spPr>
+                    <a:xfrm>
+                      <a:off x="0" y="0"/>
+                      <a:ext cx="2566202" cy="2720963"/>
+                    </a:xfrm>
+                    <a:prstGeom prst="rect">
+                      <a:avLst/>
+                    </a:prstGeom>
+                  </pic:spPr>
+                </pic:pic>
+              </a:graphicData>
+            </a:graphic>
+          </wp:inline>
+        </w:drawing>
+      </w:r>
+    </w:p>
+    <w:p>
+      <w:pPr>
+        <w:pStyle w:val="Prrafodelista"/>
+        <w:ind w:left="2160"/>
+        <w:rPr>
+          <w:lang w:val="es-MX"/>
+        </w:rPr>
+      </w:pPr>
+    </w:p>
+    <w:p>
+      <w:pPr>
+        <w:pStyle w:val="Prrafodelista"/>
+        <w:numPr>
+          <w:ilvl w:val="0"/>
+          <w:numId w:val="5"/>
+        </w:numPr>
+        <w:rPr>
+          <w:lang w:val="es-MX"/>
+        </w:rPr>
+      </w:pPr>
+      <w:r>
+        <w:rPr>
+          <w:lang w:val="es-MX"/>
+        </w:rPr>
+        <w:t>Exportando a “unTeatroColon.txt”</w:t>
+      </w:r>
+    </w:p>
+    <w:p>
+      <w:pPr>
+        <w:pStyle w:val="Prrafodelista"/>
+        <w:ind w:left="2160"/>
+        <w:rPr>
+          <w:lang w:val="es-MX"/>
+        </w:rPr>
+      </w:pPr>
+      <w:r>
+        <w:drawing>
+          <wp:inline distT="0" distB="0" distL="0" distR="0" wp14:anchorId="00CA3A28" wp14:editId="4C30E150">
+            <wp:extent cx="2055171" cy="2200275"/>
+            <wp:effectExtent l="0" t="0" r="2540" b="0"/>
+            <wp:docPr id="27" name="Imagen 27"/>
+            <wp:cNvGraphicFramePr>
+              <a:graphicFrameLocks xmlns:a="http://schemas.openxmlformats.org/drawingml/2006/main" noChangeAspect="1"/>
+            </wp:cNvGraphicFramePr>
+            <a:graphic xmlns:a="http://schemas.openxmlformats.org/drawingml/2006/main">
+              <a:graphicData uri="http://schemas.openxmlformats.org/drawingml/2006/picture">
+                <pic:pic xmlns:pic="http://schemas.openxmlformats.org/drawingml/2006/picture">
+                  <pic:nvPicPr>
+                    <pic:cNvPr id="1" name=""/>
+                    <pic:cNvPicPr/>
+                  </pic:nvPicPr>
+                  <pic:blipFill>
+                    <a:blip r:embed="rId31"/>
+                    <a:stretch>
+                      <a:fillRect/>
+                    </a:stretch>
+                  </pic:blipFill>
+                  <pic:spPr>
+                    <a:xfrm>
+                      <a:off x="0" y="0"/>
+                      <a:ext cx="2062788" cy="2208430"/>
+                    </a:xfrm>
+                    <a:prstGeom prst="rect">
+                      <a:avLst/>
+                    </a:prstGeom>
+                  </pic:spPr>
+                </pic:pic>
+              </a:graphicData>
+            </a:graphic>
+          </wp:inline>
+        </w:drawing>
+      </w:r>
+      <w:r>
+        <w:rPr>
+          <w:lang w:val="es-MX"/>
+        </w:rPr>
+        <w:t xml:space="preserve">  </w:t>
+      </w:r>
+      <w:r>
+        <w:drawing>
+          <wp:inline distT="0" distB="0" distL="0" distR="0" wp14:anchorId="52137B88" wp14:editId="7D26245D">
+            <wp:extent cx="2047875" cy="2185513"/>
+            <wp:effectExtent l="0" t="0" r="0" b="5715"/>
+            <wp:docPr id="28" name="Imagen 28"/>
+            <wp:cNvGraphicFramePr>
+              <a:graphicFrameLocks xmlns:a="http://schemas.openxmlformats.org/drawingml/2006/main" noChangeAspect="1"/>
+            </wp:cNvGraphicFramePr>
+            <a:graphic xmlns:a="http://schemas.openxmlformats.org/drawingml/2006/main">
+              <a:graphicData uri="http://schemas.openxmlformats.org/drawingml/2006/picture">
+                <pic:pic xmlns:pic="http://schemas.openxmlformats.org/drawingml/2006/picture">
+                  <pic:nvPicPr>
+                    <pic:cNvPr id="1" name=""/>
+                    <pic:cNvPicPr/>
+                  </pic:nvPicPr>
+                  <pic:blipFill>
+                    <a:blip r:embed="rId32"/>
+                    <a:stretch>
+                      <a:fillRect/>
+                    </a:stretch>
+                  </pic:blipFill>
+                  <pic:spPr>
+                    <a:xfrm>
+                      <a:off x="0" y="0"/>
+                      <a:ext cx="2047875" cy="2185513"/>
+                    </a:xfrm>
+                    <a:prstGeom prst="rect">
+                      <a:avLst/>
+                    </a:prstGeom>
+                  </pic:spPr>
+                </pic:pic>
+              </a:graphicData>
+            </a:graphic>
+          </wp:inline>
+        </w:drawing>
+      </w:r>
+    </w:p>
+    <w:p>
+      <w:pPr>
+        <w:pStyle w:val="Prrafodelista"/>
+        <w:ind w:left="2160"/>
+        <w:rPr>
+          <w:lang w:val="es-MX"/>
+        </w:rPr>
+      </w:pPr>
+    </w:p>
+    <w:p>
+      <w:pPr>
+        <w:pStyle w:val="Prrafodelista"/>
+        <w:numPr>
+          <w:ilvl w:val="0"/>
+          <w:numId w:val="5"/>
+        </w:numPr>
+        <w:rPr>
+          <w:lang w:val="es-MX"/>
+        </w:rPr>
+      </w:pPr>
+      <w:r>
+        <w:rPr>
+          <w:lang w:val="es-MX"/>
+        </w:rPr>
+        <w:t>Iniciando un nuevo juego</w:t>
+      </w:r>
+    </w:p>
+    <w:p>
+      <w:pPr>
+        <w:pStyle w:val="Prrafodelista"/>
+        <w:ind w:left="2160"/>
+        <w:rPr>
+          <w:lang w:val="es-MX"/>
+        </w:rPr>
+      </w:pPr>
+      <w:r>
+        <w:drawing>
+          <wp:inline distT="0" distB="0" distL="0" distR="0" wp14:anchorId="045C9BD0" wp14:editId="18273383">
+            <wp:extent cx="2076450" cy="2223525"/>
+            <wp:effectExtent l="0" t="0" r="0" b="5715"/>
+            <wp:docPr id="29" name="Imagen 29"/>
+            <wp:cNvGraphicFramePr>
+              <a:graphicFrameLocks xmlns:a="http://schemas.openxmlformats.org/drawingml/2006/main" noChangeAspect="1"/>
+            </wp:cNvGraphicFramePr>
+            <a:graphic xmlns:a="http://schemas.openxmlformats.org/drawingml/2006/main">
+              <a:graphicData uri="http://schemas.openxmlformats.org/drawingml/2006/picture">
+                <pic:pic xmlns:pic="http://schemas.openxmlformats.org/drawingml/2006/picture">
+                  <pic:nvPicPr>
+                    <pic:cNvPr id="1" name=""/>
+                    <pic:cNvPicPr/>
+                  </pic:nvPicPr>
+                  <pic:blipFill>
+                    <a:blip r:embed="rId33"/>
+                    <a:stretch>
+                      <a:fillRect/>
+                    </a:stretch>
+                  </pic:blipFill>
+                  <pic:spPr>
+                    <a:xfrm>
+                      <a:off x="0" y="0"/>
+                      <a:ext cx="2096561" cy="2245061"/>
+                    </a:xfrm>
+                    <a:prstGeom prst="rect">
+                      <a:avLst/>
+                    </a:prstGeom>
+                  </pic:spPr>
+                </pic:pic>
+              </a:graphicData>
+            </a:graphic>
+          </wp:inline>
+        </w:drawing>
+      </w:r>
+    </w:p>
+    <w:p>
+      <w:pPr>
+        <w:pStyle w:val="Prrafodelista"/>
+        <w:ind w:left="2160"/>
+        <w:rPr>
+          <w:lang w:val="es-MX"/>
+        </w:rPr>
+      </w:pPr>
+    </w:p>
+    <w:p>
+      <w:pPr>
+        <w:pStyle w:val="Prrafodelista"/>
+        <w:numPr>
+          <w:ilvl w:val="0"/>
+          <w:numId w:val="5"/>
+        </w:numPr>
+        <w:rPr>
+          <w:lang w:val="es-MX"/>
+        </w:rPr>
+      </w:pPr>
+      <w:r>
+        <w:rPr>
+          <w:lang w:val="es-MX"/>
+        </w:rPr>
+        <w:t>Importando “unTeatroColon.txt”</w:t>
+      </w:r>
+    </w:p>
+    <w:p>
+      <w:pPr>
+        <w:pStyle w:val="Prrafodelista"/>
+        <w:ind w:left="2160"/>
+        <w:rPr>
+          <w:lang w:val="es-MX"/>
+        </w:rPr>
+      </w:pPr>
+      <w:r>
+        <w:drawing>
+          <wp:inline distT="0" distB="0" distL="0" distR="0" wp14:anchorId="72DD3202" wp14:editId="18A95DFC">
+            <wp:extent cx="1962150" cy="2087143"/>
+            <wp:effectExtent l="0" t="0" r="0" b="8890"/>
+            <wp:docPr id="30" name="Imagen 30"/>
+            <wp:cNvGraphicFramePr>
+              <a:graphicFrameLocks xmlns:a="http://schemas.openxmlformats.org/drawingml/2006/main" noChangeAspect="1"/>
+            </wp:cNvGraphicFramePr>
+            <a:graphic xmlns:a="http://schemas.openxmlformats.org/drawingml/2006/main">
+              <a:graphicData uri="http://schemas.openxmlformats.org/drawingml/2006/picture">
+                <pic:pic xmlns:pic="http://schemas.openxmlformats.org/drawingml/2006/picture">
+                  <pic:nvPicPr>
+                    <pic:cNvPr id="1" name=""/>
+                    <pic:cNvPicPr/>
+                  </pic:nvPicPr>
+                  <pic:blipFill>
+                    <a:blip r:embed="rId34"/>
+                    <a:stretch>
+                      <a:fillRect/>
+                    </a:stretch>
+                  </pic:blipFill>
+                  <pic:spPr>
+                    <a:xfrm>
+                      <a:off x="0" y="0"/>
+                      <a:ext cx="1967098" cy="2092406"/>
+                    </a:xfrm>
+                    <a:prstGeom prst="rect">
+                      <a:avLst/>
+                    </a:prstGeom>
+                  </pic:spPr>
+                </pic:pic>
+              </a:graphicData>
+            </a:graphic>
+          </wp:inline>
+        </w:drawing>
+      </w:r>
+      <w:r>
+        <w:rPr>
+          <w:lang w:val="es-MX"/>
+        </w:rPr>
+        <w:t xml:space="preserve">  </w:t>
+      </w:r>
+      <w:r>
+        <w:drawing>
+          <wp:inline distT="0" distB="0" distL="0" distR="0" wp14:anchorId="57248DD3" wp14:editId="4DFD2742">
+            <wp:extent cx="1972735" cy="2095500"/>
+            <wp:effectExtent l="0" t="0" r="8890" b="0"/>
+            <wp:docPr id="31" name="Imagen 31"/>
+            <wp:cNvGraphicFramePr>
+              <a:graphicFrameLocks xmlns:a="http://schemas.openxmlformats.org/drawingml/2006/main" noChangeAspect="1"/>
+            </wp:cNvGraphicFramePr>
+            <a:graphic xmlns:a="http://schemas.openxmlformats.org/drawingml/2006/main">
+              <a:graphicData uri="http://schemas.openxmlformats.org/drawingml/2006/picture">
+                <pic:pic xmlns:pic="http://schemas.openxmlformats.org/drawingml/2006/picture">
+                  <pic:nvPicPr>
+                    <pic:cNvPr id="1" name=""/>
+                    <pic:cNvPicPr/>
+                  </pic:nvPicPr>
+                  <pic:blipFill>
+                    <a:blip r:embed="rId35"/>
+                    <a:stretch>
+                      <a:fillRect/>
+                    </a:stretch>
+                  </pic:blipFill>
+                  <pic:spPr>
+                    <a:xfrm>
+                      <a:off x="0" y="0"/>
+                      <a:ext cx="1985898" cy="2109482"/>
+                    </a:xfrm>
+                    <a:prstGeom prst="rect">
+                      <a:avLst/>
+                    </a:prstGeom>
+                  </pic:spPr>
+                </pic:pic>
+              </a:graphicData>
+            </a:graphic>
+          </wp:inline>
+        </w:drawing>
+      </w:r>
+    </w:p>
+    <w:p>
+      <w:pPr>
+        <w:pStyle w:val="Prrafodelista"/>
+        <w:ind w:left="2160"/>
+        <w:rPr>
+          <w:lang w:val="es-MX"/>
+        </w:rPr>
+      </w:pPr>
+    </w:p>
+    <w:p>
+      <w:pPr>
+        <w:pStyle w:val="Prrafodelista"/>
+        <w:numPr>
+          <w:ilvl w:val="0"/>
+          <w:numId w:val="5"/>
+        </w:numPr>
+        <w:rPr>
+          <w:lang w:val="es-MX"/>
+        </w:rPr>
+      </w:pPr>
+      <w:r>
+        <w:rPr>
+          <w:lang w:val="es-MX"/>
+        </w:rPr>
+        <w:t>Estado final</w:t>
+      </w:r>
+    </w:p>
+    <w:p>
+      <w:pPr>
+        <w:pStyle w:val="Prrafodelista"/>
+        <w:ind w:left="2160"/>
+        <w:rPr>
+          <w:lang w:val="es-MX"/>
+        </w:rPr>
+      </w:pPr>
+      <w:r>
+        <w:drawing>
+          <wp:inline distT="0" distB="0" distL="0" distR="0" wp14:anchorId="1DB1F18A" wp14:editId="13F9600E">
+            <wp:extent cx="2771775" cy="2948030"/>
+            <wp:effectExtent l="0" t="0" r="0" b="5080"/>
+            <wp:docPr id="32" name="Imagen 32"/>
+            <wp:cNvGraphicFramePr>
+              <a:graphicFrameLocks xmlns:a="http://schemas.openxmlformats.org/drawingml/2006/main" noChangeAspect="1"/>
+            </wp:cNvGraphicFramePr>
+            <a:graphic xmlns:a="http://schemas.openxmlformats.org/drawingml/2006/main">
+              <a:graphicData uri="http://schemas.openxmlformats.org/drawingml/2006/picture">
+                <pic:pic xmlns:pic="http://schemas.openxmlformats.org/drawingml/2006/picture">
+                  <pic:nvPicPr>
+                    <pic:cNvPr id="1" name=""/>
+                    <pic:cNvPicPr/>
+                  </pic:nvPicPr>
+                  <pic:blipFill>
+                    <a:blip r:embed="rId36"/>
+                    <a:stretch>
+                      <a:fillRect/>
+                    </a:stretch>
+                  </pic:blipFill>
+                  <pic:spPr>
+                    <a:xfrm>
+                      <a:off x="0" y="0"/>
+                      <a:ext cx="2784594" cy="2961664"/>
+                    </a:xfrm>
+                    <a:prstGeom prst="rect">
+                      <a:avLst/>
+                    </a:prstGeom>
+                  </pic:spPr>
+                </pic:pic>
+              </a:graphicData>
+            </a:graphic>
+          </wp:inline>
+        </w:drawing>
+      </w:r>
+    </w:p>
+    <w:p>
+      <w:pPr>
+        <w:pStyle w:val="Prrafodelista"/>
+        <w:ind w:left="2160"/>
+        <w:rPr>
+          <w:lang w:val="es-MX"/>
+        </w:rPr>
+      </w:pPr>
+    </w:p>
+    <w:p>
+      <w:pPr>
+        <w:pStyle w:val="Prrafodelista"/>
+        <w:ind w:left="2160"/>
+        <w:rPr>
+          <w:lang w:val="es-MX"/>
+        </w:rPr>
+      </w:pPr>
     </w:p>
     <w:p>
       <w:pPr>
@@ -1772,6 +3669,153 @@
     <w:p>
       <w:pPr>
         <w:pStyle w:val="Prrafodelista"/>
+        <w:numPr>
+          <w:ilvl w:val="0"/>
+          <w:numId w:val="5"/>
+        </w:numPr>
+        <w:rPr>
+          <w:lang w:val="es-MX"/>
+        </w:rPr>
+      </w:pPr>
+      <w:r>
+        <w:rPr>
+          <w:lang w:val="es-MX"/>
+        </w:rPr>
+        <w:t>Archivo de persistencia</w:t>
+      </w:r>
+    </w:p>
+    <w:p>
+      <w:pPr>
+        <w:pStyle w:val="Prrafodelista"/>
+        <w:ind w:left="2160"/>
+        <w:rPr>
+          <w:lang w:val="es-MX"/>
+        </w:rPr>
+      </w:pPr>
+      <w:r>
+        <w:lastRenderedPageBreak/>
+        <w:drawing>
+          <wp:inline distT="0" distB="0" distL="0" distR="0" wp14:anchorId="0D14C024" wp14:editId="71114995">
+            <wp:extent cx="4183380" cy="2146597"/>
+            <wp:effectExtent l="0" t="0" r="7620" b="6350"/>
+            <wp:docPr id="33" name="Imagen 33"/>
+            <wp:cNvGraphicFramePr>
+              <a:graphicFrameLocks xmlns:a="http://schemas.openxmlformats.org/drawingml/2006/main" noChangeAspect="1"/>
+            </wp:cNvGraphicFramePr>
+            <a:graphic xmlns:a="http://schemas.openxmlformats.org/drawingml/2006/main">
+              <a:graphicData uri="http://schemas.openxmlformats.org/drawingml/2006/picture">
+                <pic:pic xmlns:pic="http://schemas.openxmlformats.org/drawingml/2006/picture">
+                  <pic:nvPicPr>
+                    <pic:cNvPr id="1" name=""/>
+                    <pic:cNvPicPr/>
+                  </pic:nvPicPr>
+                  <pic:blipFill>
+                    <a:blip r:embed="rId37"/>
+                    <a:stretch>
+                      <a:fillRect/>
+                    </a:stretch>
+                  </pic:blipFill>
+                  <pic:spPr>
+                    <a:xfrm>
+                      <a:off x="0" y="0"/>
+                      <a:ext cx="4191144" cy="2150581"/>
+                    </a:xfrm>
+                    <a:prstGeom prst="rect">
+                      <a:avLst/>
+                    </a:prstGeom>
+                  </pic:spPr>
+                </pic:pic>
+              </a:graphicData>
+            </a:graphic>
+          </wp:inline>
+        </w:drawing>
+      </w:r>
+    </w:p>
+    <w:p>
+      <w:pPr>
+        <w:pStyle w:val="Prrafodelista"/>
+        <w:ind w:left="2160"/>
+        <w:rPr>
+          <w:lang w:val="es-MX"/>
+        </w:rPr>
+      </w:pPr>
+    </w:p>
+    <w:p>
+      <w:pPr>
+        <w:pStyle w:val="Prrafodelista"/>
+        <w:numPr>
+          <w:ilvl w:val="0"/>
+          <w:numId w:val="5"/>
+        </w:numPr>
+        <w:rPr>
+          <w:lang w:val="es-MX"/>
+        </w:rPr>
+      </w:pPr>
+      <w:r>
+        <w:rPr>
+          <w:lang w:val="es-MX"/>
+        </w:rPr>
+        <w:t>Despues de importar</w:t>
+      </w:r>
+    </w:p>
+    <w:p>
+      <w:pPr>
+        <w:pStyle w:val="Prrafodelista"/>
+        <w:ind w:left="2160"/>
+        <w:rPr>
+          <w:lang w:val="es-MX"/>
+        </w:rPr>
+      </w:pPr>
+      <w:r>
+        <w:drawing>
+          <wp:inline distT="0" distB="0" distL="0" distR="0" wp14:anchorId="647C344F" wp14:editId="1674630E">
+            <wp:extent cx="2543175" cy="2722734"/>
+            <wp:effectExtent l="0" t="0" r="0" b="1905"/>
+            <wp:docPr id="34" name="Imagen 34"/>
+            <wp:cNvGraphicFramePr>
+              <a:graphicFrameLocks xmlns:a="http://schemas.openxmlformats.org/drawingml/2006/main" noChangeAspect="1"/>
+            </wp:cNvGraphicFramePr>
+            <a:graphic xmlns:a="http://schemas.openxmlformats.org/drawingml/2006/main">
+              <a:graphicData uri="http://schemas.openxmlformats.org/drawingml/2006/picture">
+                <pic:pic xmlns:pic="http://schemas.openxmlformats.org/drawingml/2006/picture">
+                  <pic:nvPicPr>
+                    <pic:cNvPr id="1" name=""/>
+                    <pic:cNvPicPr/>
+                  </pic:nvPicPr>
+                  <pic:blipFill>
+                    <a:blip r:embed="rId38"/>
+                    <a:stretch>
+                      <a:fillRect/>
+                    </a:stretch>
+                  </pic:blipFill>
+                  <pic:spPr>
+                    <a:xfrm>
+                      <a:off x="0" y="0"/>
+                      <a:ext cx="2552820" cy="2733060"/>
+                    </a:xfrm>
+                    <a:prstGeom prst="rect">
+                      <a:avLst/>
+                    </a:prstGeom>
+                  </pic:spPr>
+                </pic:pic>
+              </a:graphicData>
+            </a:graphic>
+          </wp:inline>
+        </w:drawing>
+      </w:r>
+    </w:p>
+    <w:p>
+      <w:pPr>
+        <w:pStyle w:val="Prrafodelista"/>
+        <w:ind w:left="1440"/>
+        <w:rPr>
+          <w:lang w:val="es-MX"/>
+        </w:rPr>
+      </w:pPr>
+    </w:p>
+    <w:p>
+      <w:pPr>
+        <w:pStyle w:val="Prrafodelista"/>
         <w:ind w:left="1440"/>
         <w:rPr>
           <w:lang w:val="es-MX"/>
@@ -1806,7 +3850,6 @@
           <w:bCs/>
           <w:lang w:val="es-MX"/>
         </w:rPr>
-        <w:lastRenderedPageBreak/>
         <w:t>Analizando comportamiento</w:t>
       </w:r>
     </w:p>
@@ -1874,6 +3917,39 @@
     <w:p>
       <w:pPr>
         <w:pStyle w:val="Prrafodelista"/>
+        <w:ind w:left="1440"/>
+        <w:rPr>
+          <w:lang w:val="es-MX"/>
+        </w:rPr>
+      </w:pPr>
+    </w:p>
+    <w:p>
+      <w:pPr>
+        <w:pStyle w:val="Prrafodelista"/>
+        <w:ind w:left="1440"/>
+        <w:rPr>
+          <w:lang w:val="es-MX"/>
+        </w:rPr>
+      </w:pPr>
+      <w:r>
+        <w:rPr>
+          <w:lang w:val="es-MX"/>
+        </w:rPr>
+        <w:t>Al abrir el archivo .dat guardado (como  “teatExmpl.dat” en est caso) todos los objetos cargados tal y como estaban anteriormente.</w:t>
+      </w:r>
+    </w:p>
+    <w:p>
+      <w:pPr>
+        <w:pStyle w:val="Prrafodelista"/>
+        <w:ind w:left="1440"/>
+        <w:rPr>
+          <w:lang w:val="es-MX"/>
+        </w:rPr>
+      </w:pPr>
+    </w:p>
+    <w:p>
+      <w:pPr>
+        <w:pStyle w:val="Prrafodelista"/>
         <w:numPr>
           <w:ilvl w:val="1"/>
           <w:numId w:val="1"/>
@@ -1898,14 +3974,42 @@
         <w:rPr>
           <w:lang w:val="es-MX"/>
         </w:rPr>
-        <w:t>el comportamiento</w:t>
-      </w:r>
-      <w:r>
-        <w:rPr>
-          <w:lang w:val="es-MX"/>
-        </w:rPr>
-        <w:t>.</w:t>
-      </w:r>
+        <w:t>el comportamiento.</w:t>
+      </w:r>
+    </w:p>
+    <w:p>
+      <w:pPr>
+        <w:pStyle w:val="Prrafodelista"/>
+        <w:ind w:left="1440"/>
+        <w:rPr>
+          <w:lang w:val="es-MX"/>
+        </w:rPr>
+      </w:pPr>
+    </w:p>
+    <w:p>
+      <w:pPr>
+        <w:pStyle w:val="Prrafodelista"/>
+        <w:ind w:left="1440"/>
+        <w:rPr>
+          <w:lang w:val="es-MX"/>
+        </w:rPr>
+      </w:pPr>
+      <w:r>
+        <w:rPr>
+          <w:lang w:val="es-MX"/>
+        </w:rPr>
+        <w:lastRenderedPageBreak/>
+        <w:t>Al abrir el archivo .txt guardado (como “teatExmpl.txt” en este caso) los elementos aparecieron completos y en sus posiciones pero “por defecto”; es decir, como si recién hubiesen sido creados.</w:t>
+      </w:r>
+    </w:p>
+    <w:p>
+      <w:pPr>
+        <w:pStyle w:val="Prrafodelista"/>
+        <w:ind w:left="1440"/>
+        <w:rPr>
+          <w:lang w:val="es-MX"/>
+        </w:rPr>
+      </w:pPr>
     </w:p>
     <w:p>
       <w:pPr>
@@ -1937,6 +4041,45 @@
     <w:p>
       <w:pPr>
         <w:pStyle w:val="Prrafodelista"/>
+        <w:ind w:left="1440"/>
+        <w:rPr>
+          <w:lang w:val="es-MX"/>
+        </w:rPr>
+      </w:pPr>
+      <w:r>
+        <w:rPr>
+          <w:lang w:val="es-MX"/>
+        </w:rPr>
+        <w:t>En el primer caso no hubo diferencia alguna entre el guardado y la apertura de la información ya que el ObjectOutputStream persiste toda información relacionada al objeto, en este caso incluye cómo están sus brazos, el mesnaje que estaban diciendo y su color.</w:t>
+      </w:r>
+    </w:p>
+    <w:p>
+      <w:pPr>
+        <w:pStyle w:val="Prrafodelista"/>
+        <w:ind w:left="1440"/>
+        <w:rPr>
+          <w:lang w:val="es-MX"/>
+        </w:rPr>
+      </w:pPr>
+      <w:r>
+        <w:rPr>
+          <w:lang w:val="es-MX"/>
+        </w:rPr>
+        <w:t>En el segundo caso, por el contrario, solo persistió la información que directamente se escribió en el archivo: El tipo de objeto, la posición en pantalla y el mensaje que tenían. No se almacenó nada más, por eso parecieran recién creados.</w:t>
+      </w:r>
+    </w:p>
+    <w:p>
+      <w:pPr>
+        <w:pStyle w:val="Prrafodelista"/>
+        <w:ind w:left="1440"/>
+        <w:rPr>
+          <w:lang w:val="es-MX"/>
+        </w:rPr>
+      </w:pPr>
+    </w:p>
+    <w:p>
+      <w:pPr>
+        <w:pStyle w:val="Prrafodelista"/>
         <w:numPr>
           <w:ilvl w:val="0"/>
           <w:numId w:val="1"/>
@@ -2104,6 +4247,118 @@
     <w:p>
       <w:pPr>
         <w:pStyle w:val="Prrafodelista"/>
+        <w:ind w:left="1440"/>
+        <w:rPr>
+          <w:lang w:val="es-MX"/>
+        </w:rPr>
+      </w:pPr>
+    </w:p>
+    <w:p>
+      <w:pPr>
+        <w:pStyle w:val="Prrafodelista"/>
+        <w:ind w:left="1440"/>
+        <w:jc w:val="center"/>
+        <w:rPr>
+          <w:lang w:val="es-MX"/>
+        </w:rPr>
+      </w:pPr>
+      <w:r>
+        <w:drawing>
+          <wp:inline distT="0" distB="0" distL="0" distR="0" wp14:anchorId="4497AB13" wp14:editId="5E54A485">
+            <wp:extent cx="4918497" cy="1981200"/>
+            <wp:effectExtent l="0" t="0" r="0" b="0"/>
+            <wp:docPr id="35" name="Imagen 35"/>
+            <wp:cNvGraphicFramePr>
+              <a:graphicFrameLocks xmlns:a="http://schemas.openxmlformats.org/drawingml/2006/main" noChangeAspect="1"/>
+            </wp:cNvGraphicFramePr>
+            <a:graphic xmlns:a="http://schemas.openxmlformats.org/drawingml/2006/main">
+              <a:graphicData uri="http://schemas.openxmlformats.org/drawingml/2006/picture">
+                <pic:pic xmlns:pic="http://schemas.openxmlformats.org/drawingml/2006/picture">
+                  <pic:nvPicPr>
+                    <pic:cNvPr id="1" name=""/>
+                    <pic:cNvPicPr/>
+                  </pic:nvPicPr>
+                  <pic:blipFill>
+                    <a:blip r:embed="rId39"/>
+                    <a:stretch>
+                      <a:fillRect/>
+                    </a:stretch>
+                  </pic:blipFill>
+                  <pic:spPr>
+                    <a:xfrm>
+                      <a:off x="0" y="0"/>
+                      <a:ext cx="4953431" cy="1995272"/>
+                    </a:xfrm>
+                    <a:prstGeom prst="rect">
+                      <a:avLst/>
+                    </a:prstGeom>
+                  </pic:spPr>
+                </pic:pic>
+              </a:graphicData>
+            </a:graphic>
+          </wp:inline>
+        </w:drawing>
+      </w:r>
+    </w:p>
+    <w:p>
+      <w:pPr>
+        <w:pStyle w:val="Prrafodelista"/>
+        <w:ind w:left="1440"/>
+        <w:jc w:val="center"/>
+        <w:rPr>
+          <w:lang w:val="es-MX"/>
+        </w:rPr>
+      </w:pPr>
+      <w:r>
+        <w:drawing>
+          <wp:inline distT="0" distB="0" distL="0" distR="0" wp14:anchorId="010F6CEF" wp14:editId="65B337DC">
+            <wp:extent cx="5612130" cy="963295"/>
+            <wp:effectExtent l="0" t="0" r="7620" b="8255"/>
+            <wp:docPr id="36" name="Imagen 36"/>
+            <wp:cNvGraphicFramePr>
+              <a:graphicFrameLocks xmlns:a="http://schemas.openxmlformats.org/drawingml/2006/main" noChangeAspect="1"/>
+            </wp:cNvGraphicFramePr>
+            <a:graphic xmlns:a="http://schemas.openxmlformats.org/drawingml/2006/main">
+              <a:graphicData uri="http://schemas.openxmlformats.org/drawingml/2006/picture">
+                <pic:pic xmlns:pic="http://schemas.openxmlformats.org/drawingml/2006/picture">
+                  <pic:nvPicPr>
+                    <pic:cNvPr id="1" name=""/>
+                    <pic:cNvPicPr/>
+                  </pic:nvPicPr>
+                  <pic:blipFill>
+                    <a:blip r:embed="rId40"/>
+                    <a:stretch>
+                      <a:fillRect/>
+                    </a:stretch>
+                  </pic:blipFill>
+                  <pic:spPr>
+                    <a:xfrm>
+                      <a:off x="0" y="0"/>
+                      <a:ext cx="5612130" cy="963295"/>
+                    </a:xfrm>
+                    <a:prstGeom prst="rect">
+                      <a:avLst/>
+                    </a:prstGeom>
+                  </pic:spPr>
+                </pic:pic>
+              </a:graphicData>
+            </a:graphic>
+          </wp:inline>
+        </w:drawing>
+      </w:r>
+    </w:p>
+    <w:p>
+      <w:pPr>
+        <w:pStyle w:val="Prrafodelista"/>
+        <w:ind w:left="1440"/>
+        <w:rPr>
+          <w:lang w:val="es-MX"/>
+        </w:rPr>
+      </w:pPr>
+    </w:p>
+    <w:p>
+      <w:pPr>
+        <w:pStyle w:val="Prrafodelista"/>
         <w:numPr>
           <w:ilvl w:val="1"/>
           <w:numId w:val="1"/>
@@ -2143,6 +4398,443 @@
     <w:p>
       <w:pPr>
         <w:pStyle w:val="Prrafodelista"/>
+        <w:ind w:left="1440"/>
+        <w:rPr>
+          <w:lang w:val="es-MX"/>
+        </w:rPr>
+      </w:pPr>
+    </w:p>
+    <w:p>
+      <w:pPr>
+        <w:pStyle w:val="Prrafodelista"/>
+        <w:ind w:left="1440"/>
+        <w:rPr>
+          <w:lang w:val="es-MX"/>
+        </w:rPr>
+      </w:pPr>
+    </w:p>
+    <w:p>
+      <w:pPr>
+        <w:pStyle w:val="Prrafodelista"/>
+        <w:ind w:left="1440"/>
+        <w:rPr>
+          <w:lang w:val="es-MX"/>
+        </w:rPr>
+      </w:pPr>
+    </w:p>
+    <w:p>
+      <w:pPr>
+        <w:pStyle w:val="Prrafodelista"/>
+        <w:ind w:left="1440"/>
+        <w:rPr>
+          <w:lang w:val="es-MX"/>
+        </w:rPr>
+      </w:pPr>
+    </w:p>
+    <w:p>
+      <w:pPr>
+        <w:pStyle w:val="Prrafodelista"/>
+        <w:numPr>
+          <w:ilvl w:val="0"/>
+          <w:numId w:val="5"/>
+        </w:numPr>
+        <w:rPr>
+          <w:lang w:val="es-MX"/>
+        </w:rPr>
+      </w:pPr>
+      <w:r>
+        <w:rPr>
+          <w:lang w:val="es-MX"/>
+        </w:rPr>
+        <w:t>Iniciando un juego nuevo</w:t>
+      </w:r>
+    </w:p>
+    <w:p>
+      <w:pPr>
+        <w:pStyle w:val="Prrafodelista"/>
+        <w:ind w:left="2160"/>
+        <w:jc w:val="center"/>
+        <w:rPr>
+          <w:lang w:val="es-MX"/>
+        </w:rPr>
+      </w:pPr>
+      <w:r>
+        <w:drawing>
+          <wp:inline distT="0" distB="0" distL="0" distR="0" wp14:anchorId="68A7A1C7" wp14:editId="10E28F0B">
+            <wp:extent cx="2219325" cy="2357436"/>
+            <wp:effectExtent l="0" t="0" r="0" b="5080"/>
+            <wp:docPr id="37" name="Imagen 37"/>
+            <wp:cNvGraphicFramePr>
+              <a:graphicFrameLocks xmlns:a="http://schemas.openxmlformats.org/drawingml/2006/main" noChangeAspect="1"/>
+            </wp:cNvGraphicFramePr>
+            <a:graphic xmlns:a="http://schemas.openxmlformats.org/drawingml/2006/main">
+              <a:graphicData uri="http://schemas.openxmlformats.org/drawingml/2006/picture">
+                <pic:pic xmlns:pic="http://schemas.openxmlformats.org/drawingml/2006/picture">
+                  <pic:nvPicPr>
+                    <pic:cNvPr id="1" name=""/>
+                    <pic:cNvPicPr/>
+                  </pic:nvPicPr>
+                  <pic:blipFill>
+                    <a:blip r:embed="rId41"/>
+                    <a:stretch>
+                      <a:fillRect/>
+                    </a:stretch>
+                  </pic:blipFill>
+                  <pic:spPr>
+                    <a:xfrm>
+                      <a:off x="0" y="0"/>
+                      <a:ext cx="2225693" cy="2364200"/>
+                    </a:xfrm>
+                    <a:prstGeom prst="rect">
+                      <a:avLst/>
+                    </a:prstGeom>
+                  </pic:spPr>
+                </pic:pic>
+              </a:graphicData>
+            </a:graphic>
+          </wp:inline>
+        </w:drawing>
+      </w:r>
+    </w:p>
+    <w:p>
+      <w:pPr>
+        <w:pStyle w:val="Prrafodelista"/>
+        <w:ind w:left="2160"/>
+        <w:rPr>
+          <w:lang w:val="es-MX"/>
+        </w:rPr>
+      </w:pPr>
+    </w:p>
+    <w:p>
+      <w:pPr>
+        <w:pStyle w:val="Prrafodelista"/>
+        <w:numPr>
+          <w:ilvl w:val="0"/>
+          <w:numId w:val="5"/>
+        </w:numPr>
+        <w:rPr>
+          <w:lang w:val="es-MX"/>
+        </w:rPr>
+      </w:pPr>
+      <w:r>
+        <w:rPr>
+          <w:lang w:val="es-MX"/>
+        </w:rPr>
+        <w:t>Despues de 3 clicks en “decidan” (para garantizar aletoriedad)</w:t>
+      </w:r>
+    </w:p>
+    <w:p>
+      <w:pPr>
+        <w:pStyle w:val="Prrafodelista"/>
+        <w:ind w:left="2160"/>
+        <w:jc w:val="center"/>
+        <w:rPr>
+          <w:lang w:val="es-MX"/>
+        </w:rPr>
+      </w:pPr>
+      <w:r>
+        <w:drawing>
+          <wp:inline distT="0" distB="0" distL="0" distR="0" wp14:anchorId="11B56799" wp14:editId="21FC7C1D">
+            <wp:extent cx="1871508" cy="1990725"/>
+            <wp:effectExtent l="0" t="0" r="0" b="0"/>
+            <wp:docPr id="38" name="Imagen 38"/>
+            <wp:cNvGraphicFramePr>
+              <a:graphicFrameLocks xmlns:a="http://schemas.openxmlformats.org/drawingml/2006/main" noChangeAspect="1"/>
+            </wp:cNvGraphicFramePr>
+            <a:graphic xmlns:a="http://schemas.openxmlformats.org/drawingml/2006/main">
+              <a:graphicData uri="http://schemas.openxmlformats.org/drawingml/2006/picture">
+                <pic:pic xmlns:pic="http://schemas.openxmlformats.org/drawingml/2006/picture">
+                  <pic:nvPicPr>
+                    <pic:cNvPr id="1" name=""/>
+                    <pic:cNvPicPr/>
+                  </pic:nvPicPr>
+                  <pic:blipFill>
+                    <a:blip r:embed="rId42"/>
+                    <a:stretch>
+                      <a:fillRect/>
+                    </a:stretch>
+                  </pic:blipFill>
+                  <pic:spPr>
+                    <a:xfrm>
+                      <a:off x="0" y="0"/>
+                      <a:ext cx="1893379" cy="2013989"/>
+                    </a:xfrm>
+                    <a:prstGeom prst="rect">
+                      <a:avLst/>
+                    </a:prstGeom>
+                  </pic:spPr>
+                </pic:pic>
+              </a:graphicData>
+            </a:graphic>
+          </wp:inline>
+        </w:drawing>
+      </w:r>
+    </w:p>
+    <w:p>
+      <w:pPr>
+        <w:pStyle w:val="Prrafodelista"/>
+        <w:ind w:left="2160"/>
+        <w:rPr>
+          <w:lang w:val="es-MX"/>
+        </w:rPr>
+      </w:pPr>
+    </w:p>
+    <w:p>
+      <w:pPr>
+        <w:pStyle w:val="Prrafodelista"/>
+        <w:numPr>
+          <w:ilvl w:val="0"/>
+          <w:numId w:val="5"/>
+        </w:numPr>
+        <w:rPr>
+          <w:lang w:val="es-MX"/>
+        </w:rPr>
+      </w:pPr>
+      <w:r>
+        <w:rPr>
+          <w:lang w:val="es-MX"/>
+        </w:rPr>
+        <w:t>Intentando abrir el archivo “teatExl2.dat”</w:t>
+      </w:r>
+    </w:p>
+    <w:p>
+      <w:pPr>
+        <w:pStyle w:val="Prrafodelista"/>
+        <w:ind w:left="2160"/>
+        <w:jc w:val="center"/>
+        <w:rPr>
+          <w:lang w:val="es-MX"/>
+        </w:rPr>
+      </w:pPr>
+      <w:r>
+        <w:drawing>
+          <wp:inline distT="0" distB="0" distL="0" distR="0" wp14:anchorId="17D512E8" wp14:editId="6876A02E">
+            <wp:extent cx="2154158" cy="2295525"/>
+            <wp:effectExtent l="0" t="0" r="0" b="0"/>
+            <wp:docPr id="39" name="Imagen 39"/>
+            <wp:cNvGraphicFramePr>
+              <a:graphicFrameLocks xmlns:a="http://schemas.openxmlformats.org/drawingml/2006/main" noChangeAspect="1"/>
+            </wp:cNvGraphicFramePr>
+            <a:graphic xmlns:a="http://schemas.openxmlformats.org/drawingml/2006/main">
+              <a:graphicData uri="http://schemas.openxmlformats.org/drawingml/2006/picture">
+                <pic:pic xmlns:pic="http://schemas.openxmlformats.org/drawingml/2006/picture">
+                  <pic:nvPicPr>
+                    <pic:cNvPr id="1" name=""/>
+                    <pic:cNvPicPr/>
+                  </pic:nvPicPr>
+                  <pic:blipFill>
+                    <a:blip r:embed="rId43"/>
+                    <a:stretch>
+                      <a:fillRect/>
+                    </a:stretch>
+                  </pic:blipFill>
+                  <pic:spPr>
+                    <a:xfrm>
+                      <a:off x="0" y="0"/>
+                      <a:ext cx="2166440" cy="2308613"/>
+                    </a:xfrm>
+                    <a:prstGeom prst="rect">
+                      <a:avLst/>
+                    </a:prstGeom>
+                  </pic:spPr>
+                </pic:pic>
+              </a:graphicData>
+            </a:graphic>
+          </wp:inline>
+        </w:drawing>
+      </w:r>
+      <w:r>
+        <w:rPr>
+          <w:lang w:val="es-MX"/>
+        </w:rPr>
+        <w:t xml:space="preserve">  </w:t>
+      </w:r>
+    </w:p>
+    <w:p>
+      <w:pPr>
+        <w:pStyle w:val="Prrafodelista"/>
+        <w:ind w:left="993"/>
+        <w:rPr>
+          <w:lang w:val="es-MX"/>
+        </w:rPr>
+      </w:pPr>
+      <w:r>
+        <w:lastRenderedPageBreak/>
+        <w:drawing>
+          <wp:inline distT="0" distB="0" distL="0" distR="0" wp14:anchorId="5C4903A2" wp14:editId="27A2A7AA">
+            <wp:extent cx="5612130" cy="754380"/>
+            <wp:effectExtent l="0" t="0" r="7620" b="7620"/>
+            <wp:docPr id="40" name="Imagen 40"/>
+            <wp:cNvGraphicFramePr>
+              <a:graphicFrameLocks xmlns:a="http://schemas.openxmlformats.org/drawingml/2006/main" noChangeAspect="1"/>
+            </wp:cNvGraphicFramePr>
+            <a:graphic xmlns:a="http://schemas.openxmlformats.org/drawingml/2006/main">
+              <a:graphicData uri="http://schemas.openxmlformats.org/drawingml/2006/picture">
+                <pic:pic xmlns:pic="http://schemas.openxmlformats.org/drawingml/2006/picture">
+                  <pic:nvPicPr>
+                    <pic:cNvPr id="1" name=""/>
+                    <pic:cNvPicPr/>
+                  </pic:nvPicPr>
+                  <pic:blipFill>
+                    <a:blip r:embed="rId44"/>
+                    <a:stretch>
+                      <a:fillRect/>
+                    </a:stretch>
+                  </pic:blipFill>
+                  <pic:spPr>
+                    <a:xfrm>
+                      <a:off x="0" y="0"/>
+                      <a:ext cx="5612130" cy="754380"/>
+                    </a:xfrm>
+                    <a:prstGeom prst="rect">
+                      <a:avLst/>
+                    </a:prstGeom>
+                  </pic:spPr>
+                </pic:pic>
+              </a:graphicData>
+            </a:graphic>
+          </wp:inline>
+        </w:drawing>
+      </w:r>
+    </w:p>
+    <w:p>
+      <w:pPr>
+        <w:pStyle w:val="Prrafodelista"/>
+        <w:ind w:left="993"/>
+        <w:rPr>
+          <w:lang w:val="es-MX"/>
+        </w:rPr>
+      </w:pPr>
+    </w:p>
+    <w:p>
+      <w:pPr>
+        <w:pStyle w:val="Prrafodelista"/>
+        <w:numPr>
+          <w:ilvl w:val="0"/>
+          <w:numId w:val="5"/>
+        </w:numPr>
+        <w:rPr>
+          <w:lang w:val="es-MX"/>
+        </w:rPr>
+      </w:pPr>
+      <w:r>
+        <w:rPr>
+          <w:lang w:val="es-MX"/>
+        </w:rPr>
+        <w:t>Leyendo un archivo mal escrito (“badTeatExmpl.dat”)</w:t>
+      </w:r>
+    </w:p>
+    <w:p>
+      <w:pPr>
+        <w:pStyle w:val="Prrafodelista"/>
+        <w:ind w:left="2160"/>
+        <w:jc w:val="center"/>
+        <w:rPr>
+          <w:lang w:val="es-MX"/>
+        </w:rPr>
+      </w:pPr>
+      <w:r>
+        <w:drawing>
+          <wp:inline distT="0" distB="0" distL="0" distR="0" wp14:anchorId="1B7A019C" wp14:editId="4FE23D86">
+            <wp:extent cx="1967076" cy="2095500"/>
+            <wp:effectExtent l="0" t="0" r="0" b="0"/>
+            <wp:docPr id="41" name="Imagen 41"/>
+            <wp:cNvGraphicFramePr>
+              <a:graphicFrameLocks xmlns:a="http://schemas.openxmlformats.org/drawingml/2006/main" noChangeAspect="1"/>
+            </wp:cNvGraphicFramePr>
+            <a:graphic xmlns:a="http://schemas.openxmlformats.org/drawingml/2006/main">
+              <a:graphicData uri="http://schemas.openxmlformats.org/drawingml/2006/picture">
+                <pic:pic xmlns:pic="http://schemas.openxmlformats.org/drawingml/2006/picture">
+                  <pic:nvPicPr>
+                    <pic:cNvPr id="1" name=""/>
+                    <pic:cNvPicPr/>
+                  </pic:nvPicPr>
+                  <pic:blipFill>
+                    <a:blip r:embed="rId45"/>
+                    <a:stretch>
+                      <a:fillRect/>
+                    </a:stretch>
+                  </pic:blipFill>
+                  <pic:spPr>
+                    <a:xfrm>
+                      <a:off x="0" y="0"/>
+                      <a:ext cx="1979771" cy="2109024"/>
+                    </a:xfrm>
+                    <a:prstGeom prst="rect">
+                      <a:avLst/>
+                    </a:prstGeom>
+                  </pic:spPr>
+                </pic:pic>
+              </a:graphicData>
+            </a:graphic>
+          </wp:inline>
+        </w:drawing>
+      </w:r>
+      <w:r>
+        <w:rPr>
+          <w:lang w:val="es-MX"/>
+        </w:rPr>
+        <w:t xml:space="preserve"> </w:t>
+      </w:r>
+      <w:r>
+        <w:drawing>
+          <wp:inline distT="0" distB="0" distL="0" distR="0" wp14:anchorId="59E44127" wp14:editId="5F6C7785">
+            <wp:extent cx="2014780" cy="2143125"/>
+            <wp:effectExtent l="0" t="0" r="5080" b="0"/>
+            <wp:docPr id="42" name="Imagen 42"/>
+            <wp:cNvGraphicFramePr>
+              <a:graphicFrameLocks xmlns:a="http://schemas.openxmlformats.org/drawingml/2006/main" noChangeAspect="1"/>
+            </wp:cNvGraphicFramePr>
+            <a:graphic xmlns:a="http://schemas.openxmlformats.org/drawingml/2006/main">
+              <a:graphicData uri="http://schemas.openxmlformats.org/drawingml/2006/picture">
+                <pic:pic xmlns:pic="http://schemas.openxmlformats.org/drawingml/2006/picture">
+                  <pic:nvPicPr>
+                    <pic:cNvPr id="1" name=""/>
+                    <pic:cNvPicPr/>
+                  </pic:nvPicPr>
+                  <pic:blipFill>
+                    <a:blip r:embed="rId46"/>
+                    <a:stretch>
+                      <a:fillRect/>
+                    </a:stretch>
+                  </pic:blipFill>
+                  <pic:spPr>
+                    <a:xfrm>
+                      <a:off x="0" y="0"/>
+                      <a:ext cx="2031686" cy="2161108"/>
+                    </a:xfrm>
+                    <a:prstGeom prst="rect">
+                      <a:avLst/>
+                    </a:prstGeom>
+                  </pic:spPr>
+                </pic:pic>
+              </a:graphicData>
+            </a:graphic>
+          </wp:inline>
+        </w:drawing>
+      </w:r>
+    </w:p>
+    <w:p>
+      <w:pPr>
+        <w:pStyle w:val="Prrafodelista"/>
+        <w:ind w:left="2160"/>
+        <w:rPr>
+          <w:lang w:val="es-MX"/>
+        </w:rPr>
+      </w:pPr>
+    </w:p>
+    <w:p>
+      <w:pPr>
+        <w:pStyle w:val="Prrafodelista"/>
+        <w:ind w:left="1440"/>
+        <w:rPr>
+          <w:lang w:val="es-MX"/>
+        </w:rPr>
+      </w:pPr>
+    </w:p>
+    <w:p>
+      <w:pPr>
+        <w:pStyle w:val="Prrafodelista"/>
         <w:numPr>
           <w:ilvl w:val="0"/>
           <w:numId w:val="1"/>
@@ -2181,7 +4873,7 @@
         <w:rPr>
           <w:color w:val="FF0000"/>
         </w:rPr>
-        <w:t>, teatroColonErr.txt y</w:t>
+        <w:t>,</w:t>
       </w:r>
       <w:r>
         <w:rPr>
@@ -2247,14 +4939,7 @@
           <w:color w:val="4472C4" w:themeColor="accent1"/>
           <w:lang w:val="es-MX"/>
         </w:rPr>
-        <w:t>importe01</w:t>
-      </w:r>
-      <w:r>
-        <w:rPr>
-          <w:color w:val="4472C4" w:themeColor="accent1"/>
-          <w:lang w:val="es-MX"/>
-        </w:rPr>
-        <w:t xml:space="preserve"> </w:t>
+        <w:t xml:space="preserve">importe01 </w:t>
       </w:r>
       <w:r>
         <w:rPr>
@@ -2329,6 +5014,39 @@
     <w:p>
       <w:pPr>
         <w:pStyle w:val="Prrafodelista"/>
+        <w:ind w:left="1440"/>
+        <w:rPr>
+          <w:lang w:val="es-MX"/>
+        </w:rPr>
+      </w:pPr>
+    </w:p>
+    <w:p>
+      <w:pPr>
+        <w:pStyle w:val="Prrafodelista"/>
+        <w:ind w:left="1440"/>
+        <w:rPr>
+          <w:lang w:val="es-MX"/>
+        </w:rPr>
+      </w:pPr>
+      <w:r>
+        <w:rPr>
+          <w:lang w:val="es-MX"/>
+        </w:rPr>
+        <w:t>Se realizó desde la primera versión de los métodos.</w:t>
+      </w:r>
+    </w:p>
+    <w:p>
+      <w:pPr>
+        <w:pStyle w:val="Prrafodelista"/>
+        <w:ind w:left="1440"/>
+        <w:rPr>
+          <w:lang w:val="es-MX"/>
+        </w:rPr>
+      </w:pPr>
+    </w:p>
+    <w:p>
+      <w:pPr>
+        <w:pStyle w:val="Prrafodelista"/>
         <w:numPr>
           <w:ilvl w:val="1"/>
           <w:numId w:val="1"/>
@@ -2352,9 +5070,6 @@
       <w:r>
         <w:t>cada una de los nuevos mensajes diseñados, ejecútenla y capturen la pantalla final.</w:t>
       </w:r>
-      <w:r>
-        <w:t>}</w:t>
-      </w:r>
     </w:p>
     <w:p>
       <w:pPr>
@@ -2655,25 +5370,14 @@
         <w:rPr>
           <w:color w:val="FF0000"/>
         </w:rPr>
+        <w:lastRenderedPageBreak/>
         <w:t>[En lab06.doc, *.asta</w:t>
       </w:r>
       <w:r>
         <w:rPr>
           <w:color w:val="FF0000"/>
         </w:rPr>
-        <w:t>, teatroColon</w:t>
-      </w:r>
-      <w:r>
-        <w:rPr>
-          <w:color w:val="FF0000"/>
-        </w:rPr>
-        <w:t>Flex</w:t>
-      </w:r>
-      <w:r>
-        <w:rPr>
-          <w:color w:val="FF0000"/>
-        </w:rPr>
-        <w:t>.txt y</w:t>
+        <w:t>, teatroColonFlex.txt y</w:t>
       </w:r>
       <w:r>
         <w:rPr>
@@ -2869,7 +5573,6 @@
         <w:rPr>
           <w:lang w:val="es-MX"/>
         </w:rPr>
-        <w:lastRenderedPageBreak/>
         <w:t xml:space="preserve">Escriban otro archivo de pruebas, llámelo </w:t>
       </w:r>
       <w:r>
@@ -2949,8 +5652,44 @@
         <w:rPr>
           <w:lang w:val="es-MX"/>
         </w:rPr>
-        <w:t>?(Horas/Hombre)</w:t>
-      </w:r>
+        <w:t>?</w:t>
+      </w:r>
+      <w:r>
+        <w:rPr>
+          <w:lang w:val="es-MX"/>
+        </w:rPr>
+        <w:t xml:space="preserve"> </w:t>
+      </w:r>
+    </w:p>
+    <w:p>
+      <w:pPr>
+        <w:pStyle w:val="Prrafodelista"/>
+        <w:rPr>
+          <w:lang w:val="es-MX"/>
+        </w:rPr>
+      </w:pPr>
+    </w:p>
+    <w:p>
+      <w:pPr>
+        <w:pStyle w:val="Prrafodelista"/>
+        <w:rPr>
+          <w:lang w:val="es-MX"/>
+        </w:rPr>
+      </w:pPr>
+      <w:r>
+        <w:rPr>
+          <w:lang w:val="es-MX"/>
+        </w:rPr>
+        <w:t>Eduard : 15 horas</w:t>
+      </w:r>
+    </w:p>
+    <w:p>
+      <w:pPr>
+        <w:pStyle w:val="Prrafodelista"/>
+        <w:rPr>
+          <w:lang w:val="es-MX"/>
+        </w:rPr>
+      </w:pPr>
     </w:p>
     <w:p>
       <w:pPr>
@@ -2973,6 +5712,36 @@
     <w:p>
       <w:pPr>
         <w:pStyle w:val="Prrafodelista"/>
+        <w:rPr>
+          <w:lang w:val="es-MX"/>
+        </w:rPr>
+      </w:pPr>
+    </w:p>
+    <w:p>
+      <w:pPr>
+        <w:pStyle w:val="Prrafodelista"/>
+        <w:rPr>
+          <w:lang w:val="es-MX"/>
+        </w:rPr>
+      </w:pPr>
+      <w:r>
+        <w:rPr>
+          <w:lang w:val="es-MX"/>
+        </w:rPr>
+        <w:t>El laboratorio está casi completo. La parte del minicompilador, aunque se entendió no alcanzó el tiempo destinado en la elaboración de este lab.</w:t>
+      </w:r>
+    </w:p>
+    <w:p>
+      <w:pPr>
+        <w:pStyle w:val="Prrafodelista"/>
+        <w:rPr>
+          <w:lang w:val="es-MX"/>
+        </w:rPr>
+      </w:pPr>
+    </w:p>
+    <w:p>
+      <w:pPr>
+        <w:pStyle w:val="Prrafodelista"/>
         <w:numPr>
           <w:ilvl w:val="0"/>
           <w:numId w:val="4"/>
@@ -2991,6 +5760,161 @@
     <w:p>
       <w:pPr>
         <w:pStyle w:val="Prrafodelista"/>
+        <w:rPr>
+          <w:lang w:val="es-MX"/>
+        </w:rPr>
+      </w:pPr>
+    </w:p>
+    <w:p>
+      <w:pPr>
+        <w:pStyle w:val="Prrafodelista"/>
+        <w:rPr>
+          <w:rFonts w:ascii="Verdana" w:hAnsi="Verdana"/>
+          <w:color w:val="444444"/>
+          <w:sz w:val="15"/>
+          <w:szCs w:val="15"/>
+          <w:shd w:val="clear" w:color="auto" w:fill="FFFFFF"/>
+        </w:rPr>
+      </w:pPr>
+      <w:r>
+        <w:rPr>
+          <w:lang w:val="es-MX"/>
+        </w:rPr>
+        <w:t xml:space="preserve">La práctica xp que más nos sirvió fue </w:t>
+      </w:r>
+      <w:r>
+        <w:rPr>
+          <w:rFonts w:ascii="Verdana" w:hAnsi="Verdana" w:cs="Arial"/>
+          <w:b/>
+          <w:bCs/>
+          <w:color w:val="444444"/>
+          <w:shd w:val="clear" w:color="auto" w:fill="FFFFFF"/>
+        </w:rPr>
+        <w:t>Designing</w:t>
+      </w:r>
+      <w:hyperlink r:id="rId47" w:history="1">
+        <w:r>
+          <w:rPr>
+            <w:rFonts w:ascii="Verdana" w:hAnsi="Verdana"/>
+            <w:color w:val="990000"/>
+            <w:sz w:val="15"/>
+            <w:szCs w:val="15"/>
+            <w:u w:val="single"/>
+            <w:shd w:val="clear" w:color="auto" w:fill="FFFFFF"/>
+          </w:rPr>
+          <w:t> </w:t>
+        </w:r>
+        <w:r>
+          <w:rPr>
+            <w:rFonts w:ascii="Verdana" w:hAnsi="Verdana"/>
+            <w:color w:val="990000"/>
+            <w:sz w:val="15"/>
+            <w:szCs w:val="15"/>
+            <w:shd w:val="clear" w:color="auto" w:fill="FFFFFF"/>
+          </w:rPr>
+          <w:drawing>
+            <wp:inline distT="0" distB="0" distL="0" distR="0" wp14:anchorId="4F8D5EF5" wp14:editId="7D80C873">
+              <wp:extent cx="142875" cy="123825"/>
+              <wp:effectExtent l="0" t="0" r="9525" b="9525"/>
+              <wp:docPr id="44" name="Imagen 44" descr="refactor">
+                <a:hlinkClick xmlns:a="http://schemas.openxmlformats.org/drawingml/2006/main" r:id="rId47"/>
+              </wp:docPr>
+              <wp:cNvGraphicFramePr>
+                <a:graphicFrameLocks xmlns:a="http://schemas.openxmlformats.org/drawingml/2006/main" noChangeAspect="1"/>
+              </wp:cNvGraphicFramePr>
+              <a:graphic xmlns:a="http://schemas.openxmlformats.org/drawingml/2006/main">
+                <a:graphicData uri="http://schemas.openxmlformats.org/drawingml/2006/picture">
+                  <pic:pic xmlns:pic="http://schemas.openxmlformats.org/drawingml/2006/picture">
+                    <pic:nvPicPr>
+                      <pic:cNvPr id="0" name="Picture 4" descr="refactor">
+                        <a:hlinkClick r:id="rId47"/>
+                      </pic:cNvPr>
+                      <pic:cNvPicPr>
+                        <a:picLocks noChangeAspect="1" noChangeArrowheads="1"/>
+                      </pic:cNvPicPr>
+                    </pic:nvPicPr>
+                    <pic:blipFill>
+                      <a:blip r:embed="rId48">
+                        <a:extLst>
+                          <a:ext uri="{28A0092B-C50C-407E-A947-70E740481C1C}">
+                            <a14:useLocalDpi xmlns:a14="http://schemas.microsoft.com/office/drawing/2010/main" val="0"/>
+                          </a:ext>
+                        </a:extLst>
+                      </a:blip>
+                      <a:srcRect/>
+                      <a:stretch>
+                        <a:fillRect/>
+                      </a:stretch>
+                    </pic:blipFill>
+                    <pic:spPr bwMode="auto">
+                      <a:xfrm>
+                        <a:off x="0" y="0"/>
+                        <a:ext cx="142875" cy="123825"/>
+                      </a:xfrm>
+                      <a:prstGeom prst="rect">
+                        <a:avLst/>
+                      </a:prstGeom>
+                      <a:noFill/>
+                      <a:ln>
+                        <a:noFill/>
+                      </a:ln>
+                    </pic:spPr>
+                  </pic:pic>
+                </a:graphicData>
+              </a:graphic>
+            </wp:inline>
+          </w:drawing>
+        </w:r>
+        <w:r>
+          <w:rPr>
+            <w:rFonts w:ascii="Verdana" w:hAnsi="Verdana"/>
+            <w:color w:val="990000"/>
+            <w:sz w:val="15"/>
+            <w:szCs w:val="15"/>
+            <w:u w:val="single"/>
+            <w:shd w:val="clear" w:color="auto" w:fill="FFFFFF"/>
+          </w:rPr>
+          <w:t> Refactor</w:t>
+        </w:r>
+      </w:hyperlink>
+      <w:r>
+        <w:rPr>
+          <w:rFonts w:ascii="Verdana" w:hAnsi="Verdana"/>
+          <w:color w:val="444444"/>
+          <w:sz w:val="15"/>
+          <w:szCs w:val="15"/>
+          <w:shd w:val="clear" w:color="auto" w:fill="FFFFFF"/>
+        </w:rPr>
+        <w:t> whenever and wherever possible.</w:t>
+      </w:r>
+      <w:r>
+        <w:rPr>
+          <w:rFonts w:ascii="Verdana" w:hAnsi="Verdana"/>
+          <w:color w:val="444444"/>
+          <w:sz w:val="15"/>
+          <w:szCs w:val="15"/>
+          <w:shd w:val="clear" w:color="auto" w:fill="FFFFFF"/>
+        </w:rPr>
+        <w:t xml:space="preserve"> </w:t>
+      </w:r>
+      <w:r>
+        <w:rPr>
+          <w:lang w:val="es-MX"/>
+        </w:rPr>
+        <w:t>debido a que fue esto lo que nos permitió extender mejor el comportamiento de la aplicación que ya se tenía.</w:t>
+      </w:r>
+    </w:p>
+    <w:p>
+      <w:pPr>
+        <w:pStyle w:val="Prrafodelista"/>
+        <w:rPr>
+          <w:lang w:val="es-MX"/>
+        </w:rPr>
+      </w:pPr>
+    </w:p>
+    <w:p>
+      <w:pPr>
+        <w:pStyle w:val="Prrafodelista"/>
         <w:numPr>
           <w:ilvl w:val="0"/>
           <w:numId w:val="4"/>
@@ -3009,6 +5933,36 @@
     <w:p>
       <w:pPr>
         <w:pStyle w:val="Prrafodelista"/>
+        <w:rPr>
+          <w:lang w:val="es-MX"/>
+        </w:rPr>
+      </w:pPr>
+    </w:p>
+    <w:p>
+      <w:pPr>
+        <w:pStyle w:val="Prrafodelista"/>
+        <w:rPr>
+          <w:lang w:val="es-MX"/>
+        </w:rPr>
+      </w:pPr>
+      <w:r>
+        <w:rPr>
+          <w:lang w:val="es-MX"/>
+        </w:rPr>
+        <w:t>Lograr vencer todos los obtáculos al persistir datos en archivos, debido a que esto ayudó a mejorar nuestro conocimiento en el lenguaje y a reforzar lo que vimos en clase.</w:t>
+      </w:r>
+    </w:p>
+    <w:p>
+      <w:pPr>
+        <w:pStyle w:val="Prrafodelista"/>
+        <w:rPr>
+          <w:lang w:val="es-MX"/>
+        </w:rPr>
+      </w:pPr>
+    </w:p>
+    <w:p>
+      <w:pPr>
+        <w:pStyle w:val="Prrafodelista"/>
         <w:numPr>
           <w:ilvl w:val="0"/>
           <w:numId w:val="4"/>
@@ -3027,6 +5981,38 @@
     <w:p>
       <w:pPr>
         <w:pStyle w:val="Prrafodelista"/>
+        <w:rPr>
+          <w:lang w:val="es-MX"/>
+        </w:rPr>
+      </w:pPr>
+    </w:p>
+    <w:p>
+      <w:pPr>
+        <w:pStyle w:val="Prrafodelista"/>
+        <w:rPr>
+          <w:lang w:val="es-MX"/>
+        </w:rPr>
+      </w:pPr>
+      <w:r>
+        <w:rPr>
+          <w:lang w:val="es-MX"/>
+        </w:rPr>
+        <w:t>Hubo muchas complicaciones al persistir datos, en especial cómo leerlos de un archivo de texto plano. Se solucionó al leeer con mayor profundidad la documentación del lenguaje.</w:t>
+      </w:r>
+      <w:bookmarkStart w:id="0" w:name="_GoBack"/>
+      <w:bookmarkEnd w:id="0"/>
+    </w:p>
+    <w:p>
+      <w:pPr>
+        <w:pStyle w:val="Prrafodelista"/>
+        <w:rPr>
+          <w:lang w:val="es-MX"/>
+        </w:rPr>
+      </w:pPr>
+    </w:p>
+    <w:p>
+      <w:pPr>
+        <w:pStyle w:val="Prrafodelista"/>
         <w:numPr>
           <w:ilvl w:val="0"/>
           <w:numId w:val="4"/>
@@ -3047,14 +6033,42 @@
         </w:rPr>
         <w:t xml:space="preserve"> </w:t>
       </w:r>
-      <w:bookmarkStart w:id="0" w:name="_GoBack"/>
-      <w:bookmarkEnd w:id="0"/>
       <w:r>
         <w:rPr>
           <w:lang w:val="es-MX"/>
         </w:rPr>
         <w:t>resultados?</w:t>
       </w:r>
+    </w:p>
+    <w:p>
+      <w:pPr>
+        <w:pStyle w:val="Prrafodelista"/>
+        <w:rPr>
+          <w:lang w:val="es-MX"/>
+        </w:rPr>
+      </w:pPr>
+    </w:p>
+    <w:p>
+      <w:pPr>
+        <w:pStyle w:val="Prrafodelista"/>
+        <w:rPr>
+          <w:lang w:val="es-MX"/>
+        </w:rPr>
+      </w:pPr>
+      <w:r>
+        <w:rPr>
+          <w:lang w:val="es-MX"/>
+        </w:rPr>
+        <w:t>Mejorar la distribución de tiempo en proyectos futuros para  no reducir el alcance.</w:t>
+      </w:r>
+    </w:p>
+    <w:p>
+      <w:pPr>
+        <w:pStyle w:val="Prrafodelista"/>
+        <w:rPr>
+          <w:lang w:val="es-MX"/>
+        </w:rPr>
+      </w:pPr>
     </w:p>
     <w:p>
       <w:pPr>
@@ -3089,6 +6103,119 @@
 <file path=word/numbering.xml><?xml version="1.0" encoding="utf-8"?>
 <w:numbering xmlns:wpc="http://schemas.microsoft.com/office/word/2010/wordprocessingCanvas" xmlns:cx="http://schemas.microsoft.com/office/drawing/2014/chartex" xmlns:cx1="http://schemas.microsoft.com/office/drawing/2015/9/8/chartex" xmlns:cx2="http://schemas.microsoft.com/office/drawing/2015/10/21/chartex" xmlns:cx3="http://schemas.microsoft.com/office/drawing/2016/5/9/chartex" xmlns:cx4="http://schemas.microsoft.com/office/drawing/2016/5/10/chartex" xmlns:cx5="http://schemas.microsoft.com/office/drawing/2016/5/11/chartex" xmlns:cx6="http://schemas.microsoft.com/office/drawing/2016/5/12/chartex" xmlns:cx7="http://schemas.microsoft.com/office/drawing/2016/5/13/chartex" xmlns:cx8="http://schemas.microsoft.com/office/drawing/2016/5/14/chartex" xmlns:mc="http://schemas.openxmlformats.org/markup-compatibility/2006" xmlns:aink="http://schemas.microsoft.com/office/drawing/2016/ink" xmlns:am3d="http://schemas.microsoft.com/office/drawing/2017/model3d" xmlns:o="urn:schemas-microsoft-com:office:office" xmlns:r="http://schemas.openxmlformats.org/officeDocument/2006/relationships" xmlns:m="http://schemas.openxmlformats.org/officeDocument/2006/math" xmlns:v="urn:schemas-microsoft-com:vml" xmlns:wp14="http://schemas.microsoft.com/office/word/2010/wordprocessingDrawing" xmlns:wp="http://schemas.openxmlformats.org/drawingml/2006/wordprocessingDrawing" xmlns:w10="urn:schemas-microsoft-com:office:word" xmlns:w="http://schemas.openxmlformats.org/wordprocessingml/2006/main" xmlns:w14="http://schemas.microsoft.com/office/word/2010/wordml" xmlns:w15="http://schemas.microsoft.com/office/word/2012/wordml" xmlns:w16cid="http://schemas.microsoft.com/office/word/2016/wordml/cid" xmlns:w16se="http://schemas.microsoft.com/office/word/2015/wordml/symex" xmlns:wpg="http://schemas.microsoft.com/office/word/2010/wordprocessingGroup" xmlns:wpi="http://schemas.microsoft.com/office/word/2010/wordprocessingInk" xmlns:wne="http://schemas.microsoft.com/office/word/2006/wordml" xmlns:wps="http://schemas.microsoft.com/office/word/2010/wordprocessingShape" mc:Ignorable="w14 w15 w16se w16cid wp14">
   <w:abstractNum w:abstractNumId="0" w15:restartNumberingAfterBreak="0">
+    <w:nsid w:val="191A3433"/>
+    <w:multiLevelType w:val="hybridMultilevel"/>
+    <w:tmpl w:val="028C2E82"/>
+    <w:lvl w:ilvl="0" w:tplc="240A0001">
+      <w:start w:val="1"/>
+      <w:numFmt w:val="bullet"/>
+      <w:lvlText w:val=""/>
+      <w:lvlJc w:val="left"/>
+      <w:pPr>
+        <w:ind w:left="2160" w:hanging="360"/>
+      </w:pPr>
+      <w:rPr>
+        <w:rFonts w:ascii="Symbol" w:hAnsi="Symbol" w:hint="default"/>
+      </w:rPr>
+    </w:lvl>
+    <w:lvl w:ilvl="1" w:tplc="240A0003" w:tentative="1">
+      <w:start w:val="1"/>
+      <w:numFmt w:val="bullet"/>
+      <w:lvlText w:val="o"/>
+      <w:lvlJc w:val="left"/>
+      <w:pPr>
+        <w:ind w:left="2880" w:hanging="360"/>
+      </w:pPr>
+      <w:rPr>
+        <w:rFonts w:ascii="Courier New" w:hAnsi="Courier New" w:cs="Courier New" w:hint="default"/>
+      </w:rPr>
+    </w:lvl>
+    <w:lvl w:ilvl="2" w:tplc="240A0005" w:tentative="1">
+      <w:start w:val="1"/>
+      <w:numFmt w:val="bullet"/>
+      <w:lvlText w:val=""/>
+      <w:lvlJc w:val="left"/>
+      <w:pPr>
+        <w:ind w:left="3600" w:hanging="360"/>
+      </w:pPr>
+      <w:rPr>
+        <w:rFonts w:ascii="Wingdings" w:hAnsi="Wingdings" w:hint="default"/>
+      </w:rPr>
+    </w:lvl>
+    <w:lvl w:ilvl="3" w:tplc="240A0001" w:tentative="1">
+      <w:start w:val="1"/>
+      <w:numFmt w:val="bullet"/>
+      <w:lvlText w:val=""/>
+      <w:lvlJc w:val="left"/>
+      <w:pPr>
+        <w:ind w:left="4320" w:hanging="360"/>
+      </w:pPr>
+      <w:rPr>
+        <w:rFonts w:ascii="Symbol" w:hAnsi="Symbol" w:hint="default"/>
+      </w:rPr>
+    </w:lvl>
+    <w:lvl w:ilvl="4" w:tplc="240A0003" w:tentative="1">
+      <w:start w:val="1"/>
+      <w:numFmt w:val="bullet"/>
+      <w:lvlText w:val="o"/>
+      <w:lvlJc w:val="left"/>
+      <w:pPr>
+        <w:ind w:left="5040" w:hanging="360"/>
+      </w:pPr>
+      <w:rPr>
+        <w:rFonts w:ascii="Courier New" w:hAnsi="Courier New" w:cs="Courier New" w:hint="default"/>
+      </w:rPr>
+    </w:lvl>
+    <w:lvl w:ilvl="5" w:tplc="240A0005" w:tentative="1">
+      <w:start w:val="1"/>
+      <w:numFmt w:val="bullet"/>
+      <w:lvlText w:val=""/>
+      <w:lvlJc w:val="left"/>
+      <w:pPr>
+        <w:ind w:left="5760" w:hanging="360"/>
+      </w:pPr>
+      <w:rPr>
+        <w:rFonts w:ascii="Wingdings" w:hAnsi="Wingdings" w:hint="default"/>
+      </w:rPr>
+    </w:lvl>
+    <w:lvl w:ilvl="6" w:tplc="240A0001" w:tentative="1">
+      <w:start w:val="1"/>
+      <w:numFmt w:val="bullet"/>
+      <w:lvlText w:val=""/>
+      <w:lvlJc w:val="left"/>
+      <w:pPr>
+        <w:ind w:left="6480" w:hanging="360"/>
+      </w:pPr>
+      <w:rPr>
+        <w:rFonts w:ascii="Symbol" w:hAnsi="Symbol" w:hint="default"/>
+      </w:rPr>
+    </w:lvl>
+    <w:lvl w:ilvl="7" w:tplc="240A0003" w:tentative="1">
+      <w:start w:val="1"/>
+      <w:numFmt w:val="bullet"/>
+      <w:lvlText w:val="o"/>
+      <w:lvlJc w:val="left"/>
+      <w:pPr>
+        <w:ind w:left="7200" w:hanging="360"/>
+      </w:pPr>
+      <w:rPr>
+        <w:rFonts w:ascii="Courier New" w:hAnsi="Courier New" w:cs="Courier New" w:hint="default"/>
+      </w:rPr>
+    </w:lvl>
+    <w:lvl w:ilvl="8" w:tplc="240A0005" w:tentative="1">
+      <w:start w:val="1"/>
+      <w:numFmt w:val="bullet"/>
+      <w:lvlText w:val=""/>
+      <w:lvlJc w:val="left"/>
+      <w:pPr>
+        <w:ind w:left="7920" w:hanging="360"/>
+      </w:pPr>
+      <w:rPr>
+        <w:rFonts w:ascii="Wingdings" w:hAnsi="Wingdings" w:hint="default"/>
+      </w:rPr>
+    </w:lvl>
+  </w:abstractNum>
+  <w:abstractNum w:abstractNumId="1" w15:restartNumberingAfterBreak="0">
     <w:nsid w:val="2D530AF1"/>
     <w:multiLevelType w:val="hybridMultilevel"/>
     <w:tmpl w:val="05887CFA"/>
@@ -3177,7 +6304,7 @@
       </w:pPr>
     </w:lvl>
   </w:abstractNum>
-  <w:abstractNum w:abstractNumId="1" w15:restartNumberingAfterBreak="0">
+  <w:abstractNum w:abstractNumId="2" w15:restartNumberingAfterBreak="0">
     <w:nsid w:val="35A775B9"/>
     <w:multiLevelType w:val="hybridMultilevel"/>
     <w:tmpl w:val="8ECA5392"/>
@@ -3266,7 +6393,7 @@
       </w:pPr>
     </w:lvl>
   </w:abstractNum>
-  <w:abstractNum w:abstractNumId="2" w15:restartNumberingAfterBreak="0">
+  <w:abstractNum w:abstractNumId="3" w15:restartNumberingAfterBreak="0">
     <w:nsid w:val="50A34D3B"/>
     <w:multiLevelType w:val="hybridMultilevel"/>
     <w:tmpl w:val="3BF48CB0"/>
@@ -3355,7 +6482,7 @@
       </w:pPr>
     </w:lvl>
   </w:abstractNum>
-  <w:abstractNum w:abstractNumId="3" w15:restartNumberingAfterBreak="0">
+  <w:abstractNum w:abstractNumId="4" w15:restartNumberingAfterBreak="0">
     <w:nsid w:val="78B6394E"/>
     <w:multiLevelType w:val="hybridMultilevel"/>
     <w:tmpl w:val="9894018E"/>
@@ -3447,15 +6574,18 @@
     </w:lvl>
   </w:abstractNum>
   <w:num w:numId="1">
+    <w:abstractNumId w:val="4"/>
+  </w:num>
+  <w:num w:numId="2">
+    <w:abstractNumId w:val="2"/>
+  </w:num>
+  <w:num w:numId="3">
     <w:abstractNumId w:val="3"/>
   </w:num>
-  <w:num w:numId="2">
+  <w:num w:numId="4">
     <w:abstractNumId w:val="1"/>
   </w:num>
-  <w:num w:numId="3">
-    <w:abstractNumId w:val="2"/>
-  </w:num>
-  <w:num w:numId="4">
+  <w:num w:numId="5">
     <w:abstractNumId w:val="0"/>
   </w:num>
 </w:numbering>
@@ -3866,7 +6996,6 @@
   <w:style w:type="character" w:default="1" w:styleId="Fuentedeprrafopredeter">
     <w:name w:val="Default Paragraph Font"/>
     <w:uiPriority w:val="1"/>
-    <w:semiHidden/>
     <w:unhideWhenUsed/>
   </w:style>
   <w:style w:type="table" w:default="1" w:styleId="Tablanormal">
@@ -3900,6 +7029,29 @@
       <w:ind w:left="720"/>
       <w:contextualSpacing/>
     </w:pPr>
+  </w:style>
+  <w:style w:type="character" w:styleId="Hipervnculo">
+    <w:name w:val="Hyperlink"/>
+    <w:basedOn w:val="Fuentedeprrafopredeter"/>
+    <w:uiPriority w:val="99"/>
+    <w:unhideWhenUsed/>
+    <w:rsid w:val="00D25E62"/>
+    <w:rPr>
+      <w:color w:val="0563C1" w:themeColor="hyperlink"/>
+      <w:u w:val="single"/>
+    </w:rPr>
+  </w:style>
+  <w:style w:type="character" w:styleId="Mencinsinresolver">
+    <w:name w:val="Unresolved Mention"/>
+    <w:basedOn w:val="Fuentedeprrafopredeter"/>
+    <w:uiPriority w:val="99"/>
+    <w:semiHidden/>
+    <w:unhideWhenUsed/>
+    <w:rsid w:val="00D25E62"/>
+    <w:rPr>
+      <w:color w:val="605E5C"/>
+      <w:shd w:val="clear" w:color="auto" w:fill="E1DFDD"/>
+    </w:rPr>
   </w:style>
 </w:styles>
 </file>

</xml_diff>